<commit_message>
DS HW3 and Leetcode 206
</commit_message>
<xml_diff>
--- a/DS/Leetcode/readme.docx
+++ b/DS/Leetcode/readme.docx
@@ -155,16 +155,16 @@
         <w:t xml:space="preserve"> 342</w:t>
       </w:r>
       <w:r>
+        <w:t>, 206</w:t>
+      </w:r>
+      <w:r>
         <w:rPr>
           <w:rFonts w:hint="eastAsia"/>
         </w:rPr>
         <w:t>共</w:t>
       </w:r>
       <w:r>
-        <w:rPr>
-          <w:rFonts w:hint="eastAsia"/>
-        </w:rPr>
-        <w:t>2</w:t>
+        <w:t>3</w:t>
       </w:r>
       <w:r>
         <w:rPr>
@@ -635,6 +635,9 @@
         <w:ind w:leftChars="200" w:left="480"/>
       </w:pPr>
       <w:r>
+        <w:rPr>
+          <w:noProof/>
+        </w:rPr>
         <w:drawing>
           <wp:inline distT="0" distB="0" distL="0" distR="0" wp14:anchorId="59145410" wp14:editId="7BE9C9DE">
             <wp:extent cx="5233670" cy="166979"/>
@@ -672,6 +675,9 @@
         </w:drawing>
       </w:r>
       <w:r>
+        <w:rPr>
+          <w:noProof/>
+        </w:rPr>
         <w:drawing>
           <wp:inline distT="0" distB="0" distL="0" distR="0" wp14:anchorId="4B407D6D" wp14:editId="04189C56">
             <wp:extent cx="5274310" cy="273685"/>
@@ -712,12 +718,113 @@
     <w:p>
       <w:pPr>
         <w:spacing w:line="360" w:lineRule="auto"/>
-        <w:rPr>
-          <w:rFonts w:hint="eastAsia"/>
-        </w:rPr>
       </w:pPr>
       <w:r>
         <w:t xml:space="preserve">   </w:t>
+      </w:r>
+    </w:p>
+    <w:p>
+      <w:pPr>
+        <w:spacing w:line="360" w:lineRule="auto"/>
+      </w:pPr>
+    </w:p>
+    <w:p>
+      <w:pPr>
+        <w:spacing w:line="360" w:lineRule="auto"/>
+      </w:pPr>
+      <w:r>
+        <w:lastRenderedPageBreak/>
+        <w:tab/>
+        <w:t>206:</w:t>
+      </w:r>
+    </w:p>
+    <w:p>
+      <w:pPr>
+        <w:spacing w:line="360" w:lineRule="auto"/>
+        <w:ind w:leftChars="200" w:left="480"/>
+      </w:pPr>
+      <w:r>
+        <w:drawing>
+          <wp:inline distT="0" distB="0" distL="0" distR="0" wp14:anchorId="63AF2EF1" wp14:editId="1585920A">
+            <wp:extent cx="5274310" cy="180975"/>
+            <wp:effectExtent l="0" t="0" r="2540" b="9525"/>
+            <wp:docPr id="7" name="圖片 7"/>
+            <wp:cNvGraphicFramePr>
+              <a:graphicFrameLocks xmlns:a="http://schemas.openxmlformats.org/drawingml/2006/main" noChangeAspect="1"/>
+            </wp:cNvGraphicFramePr>
+            <a:graphic xmlns:a="http://schemas.openxmlformats.org/drawingml/2006/main">
+              <a:graphicData uri="http://schemas.openxmlformats.org/drawingml/2006/picture">
+                <pic:pic xmlns:pic="http://schemas.openxmlformats.org/drawingml/2006/picture">
+                  <pic:nvPicPr>
+                    <pic:cNvPr id="1" name=""/>
+                    <pic:cNvPicPr/>
+                  </pic:nvPicPr>
+                  <pic:blipFill>
+                    <a:blip r:embed="rId13"/>
+                    <a:stretch>
+                      <a:fillRect/>
+                    </a:stretch>
+                  </pic:blipFill>
+                  <pic:spPr>
+                    <a:xfrm>
+                      <a:off x="0" y="0"/>
+                      <a:ext cx="5274310" cy="180975"/>
+                    </a:xfrm>
+                    <a:prstGeom prst="rect">
+                      <a:avLst/>
+                    </a:prstGeom>
+                  </pic:spPr>
+                </pic:pic>
+              </a:graphicData>
+            </a:graphic>
+          </wp:inline>
+        </w:drawing>
+      </w:r>
+    </w:p>
+    <w:p>
+      <w:pPr>
+        <w:spacing w:line="360" w:lineRule="auto"/>
+        <w:ind w:leftChars="200" w:left="480"/>
+        <w:rPr>
+          <w:rFonts w:hint="eastAsia"/>
+        </w:rPr>
+      </w:pPr>
+      <w:r>
+        <w:drawing>
+          <wp:inline distT="0" distB="0" distL="0" distR="0" wp14:anchorId="7F3F2209" wp14:editId="196821D8">
+            <wp:extent cx="5274310" cy="296545"/>
+            <wp:effectExtent l="0" t="0" r="2540" b="8255"/>
+            <wp:docPr id="8" name="圖片 8"/>
+            <wp:cNvGraphicFramePr>
+              <a:graphicFrameLocks xmlns:a="http://schemas.openxmlformats.org/drawingml/2006/main" noChangeAspect="1"/>
+            </wp:cNvGraphicFramePr>
+            <a:graphic xmlns:a="http://schemas.openxmlformats.org/drawingml/2006/main">
+              <a:graphicData uri="http://schemas.openxmlformats.org/drawingml/2006/picture">
+                <pic:pic xmlns:pic="http://schemas.openxmlformats.org/drawingml/2006/picture">
+                  <pic:nvPicPr>
+                    <pic:cNvPr id="1" name=""/>
+                    <pic:cNvPicPr/>
+                  </pic:nvPicPr>
+                  <pic:blipFill>
+                    <a:blip r:embed="rId14"/>
+                    <a:stretch>
+                      <a:fillRect/>
+                    </a:stretch>
+                  </pic:blipFill>
+                  <pic:spPr>
+                    <a:xfrm>
+                      <a:off x="0" y="0"/>
+                      <a:ext cx="5274310" cy="296545"/>
+                    </a:xfrm>
+                    <a:prstGeom prst="rect">
+                      <a:avLst/>
+                    </a:prstGeom>
+                  </pic:spPr>
+                </pic:pic>
+              </a:graphicData>
+            </a:graphic>
+          </wp:inline>
+        </w:drawing>
       </w:r>
       <w:bookmarkStart w:id="0" w:name="_GoBack"/>
       <w:bookmarkEnd w:id="0"/>

</xml_diff>

<commit_message>
add some leetcode int DS
</commit_message>
<xml_diff>
--- a/DS/Leetcode/readme.docx
+++ b/DS/Leetcode/readme.docx
@@ -1,6 +1,6 @@
 
 <file path=word/document.xml><?xml version="1.0" encoding="utf-8"?>
-<w:document xmlns:wpc="http://schemas.microsoft.com/office/word/2010/wordprocessingCanvas" xmlns:cx="http://schemas.microsoft.com/office/drawing/2014/chartex" xmlns:cx1="http://schemas.microsoft.com/office/drawing/2015/9/8/chartex" xmlns:cx2="http://schemas.microsoft.com/office/drawing/2015/10/21/chartex" xmlns:cx3="http://schemas.microsoft.com/office/drawing/2016/5/9/chartex" xmlns:cx4="http://schemas.microsoft.com/office/drawing/2016/5/10/chartex" xmlns:cx5="http://schemas.microsoft.com/office/drawing/2016/5/11/chartex" xmlns:cx6="http://schemas.microsoft.com/office/drawing/2016/5/12/chartex" xmlns:cx7="http://schemas.microsoft.com/office/drawing/2016/5/13/chartex" xmlns:cx8="http://schemas.microsoft.com/office/drawing/2016/5/14/chartex" xmlns:mc="http://schemas.openxmlformats.org/markup-compatibility/2006" xmlns:aink="http://schemas.microsoft.com/office/drawing/2016/ink" xmlns:am3d="http://schemas.microsoft.com/office/drawing/2017/model3d" xmlns:o="urn:schemas-microsoft-com:office:office" xmlns:r="http://schemas.openxmlformats.org/officeDocument/2006/relationships" xmlns:m="http://schemas.openxmlformats.org/officeDocument/2006/math" xmlns:v="urn:schemas-microsoft-com:vml" xmlns:wp14="http://schemas.microsoft.com/office/word/2010/wordprocessingDrawing" xmlns:wp="http://schemas.openxmlformats.org/drawingml/2006/wordprocessingDrawing" xmlns:w10="urn:schemas-microsoft-com:office:word" xmlns:w="http://schemas.openxmlformats.org/wordprocessingml/2006/main" xmlns:w14="http://schemas.microsoft.com/office/word/2010/wordml" xmlns:w15="http://schemas.microsoft.com/office/word/2012/wordml" xmlns:w16cid="http://schemas.microsoft.com/office/word/2016/wordml/cid" xmlns:w16se="http://schemas.microsoft.com/office/word/2015/wordml/symex" xmlns:wpg="http://schemas.microsoft.com/office/word/2010/wordprocessingGroup" xmlns:wpi="http://schemas.microsoft.com/office/word/2010/wordprocessingInk" xmlns:wne="http://schemas.microsoft.com/office/word/2006/wordml" xmlns:wps="http://schemas.microsoft.com/office/word/2010/wordprocessingShape" mc:Ignorable="w14 w15 w16se w16cid wp14">
+<w:document xmlns:wpc="http://schemas.microsoft.com/office/word/2010/wordprocessingCanvas" xmlns:cx="http://schemas.microsoft.com/office/drawing/2014/chartex" xmlns:cx1="http://schemas.microsoft.com/office/drawing/2015/9/8/chartex" xmlns:cx2="http://schemas.microsoft.com/office/drawing/2015/10/21/chartex" xmlns:cx3="http://schemas.microsoft.com/office/drawing/2016/5/9/chartex" xmlns:cx4="http://schemas.microsoft.com/office/drawing/2016/5/10/chartex" xmlns:cx5="http://schemas.microsoft.com/office/drawing/2016/5/11/chartex" xmlns:cx6="http://schemas.microsoft.com/office/drawing/2016/5/12/chartex" xmlns:cx7="http://schemas.microsoft.com/office/drawing/2016/5/13/chartex" xmlns:cx8="http://schemas.microsoft.com/office/drawing/2016/5/14/chartex" xmlns:mc="http://schemas.openxmlformats.org/markup-compatibility/2006" xmlns:aink="http://schemas.microsoft.com/office/drawing/2016/ink" xmlns:am3d="http://schemas.microsoft.com/office/drawing/2017/model3d" xmlns:o="urn:schemas-microsoft-com:office:office" xmlns:oel="http://schemas.microsoft.com/office/2019/extlst" xmlns:r="http://schemas.openxmlformats.org/officeDocument/2006/relationships" xmlns:m="http://schemas.openxmlformats.org/officeDocument/2006/math" xmlns:v="urn:schemas-microsoft-com:vml" xmlns:wp14="http://schemas.microsoft.com/office/word/2010/wordprocessingDrawing" xmlns:wp="http://schemas.openxmlformats.org/drawingml/2006/wordprocessingDrawing" xmlns:w10="urn:schemas-microsoft-com:office:word" xmlns:w="http://schemas.openxmlformats.org/wordprocessingml/2006/main" xmlns:w14="http://schemas.microsoft.com/office/word/2010/wordml" xmlns:w15="http://schemas.microsoft.com/office/word/2012/wordml" xmlns:w16cex="http://schemas.microsoft.com/office/word/2018/wordml/cex" xmlns:w16cid="http://schemas.microsoft.com/office/word/2016/wordml/cid" xmlns:w16="http://schemas.microsoft.com/office/word/2018/wordml" xmlns:w16sdtdh="http://schemas.microsoft.com/office/word/2020/wordml/sdtdatahash" xmlns:w16se="http://schemas.microsoft.com/office/word/2015/wordml/symex" xmlns:wpg="http://schemas.microsoft.com/office/word/2010/wordprocessingGroup" xmlns:wpi="http://schemas.microsoft.com/office/word/2010/wordprocessingInk" xmlns:wne="http://schemas.microsoft.com/office/word/2006/wordml" xmlns:wps="http://schemas.microsoft.com/office/word/2010/wordprocessingShape" mc:Ignorable="w14 w15 w16se w16cid w16 w16cex w16sdtdh wp14">
   <w:body>
     <w:p>
       <w:pPr>
@@ -95,7 +95,13 @@
         <w:t>解題題數</w:t>
       </w:r>
       <w:r>
-        <w:t xml:space="preserve"> :  1 </w:t>
+        <w:t xml:space="preserve"> :  1</w:t>
+      </w:r>
+      <w:r>
+        <w:t>1</w:t>
+      </w:r>
+      <w:r>
+        <w:t xml:space="preserve"> </w:t>
       </w:r>
       <w:r>
         <w:rPr>
@@ -213,13 +219,19 @@
         <w:t xml:space="preserve"> 2849</w:t>
       </w:r>
       <w:r>
+        <w:t>, 1921</w:t>
+      </w:r>
+      <w:r>
+        <w:t>, 1535, 2265</w:t>
+      </w:r>
+      <w:r>
         <w:rPr>
           <w:rFonts w:hint="eastAsia"/>
         </w:rPr>
         <w:t>共</w:t>
       </w:r>
       <w:r>
-        <w:t>5</w:t>
+        <w:t>8</w:t>
       </w:r>
       <w:r>
         <w:rPr>
@@ -1095,6 +1107,9 @@
         <w:ind w:leftChars="200" w:left="480"/>
       </w:pPr>
       <w:r>
+        <w:rPr>
+          <w:noProof/>
+        </w:rPr>
         <w:drawing>
           <wp:inline distT="0" distB="0" distL="0" distR="0" wp14:anchorId="15ABB2A9" wp14:editId="49B6FFCF">
             <wp:extent cx="5274310" cy="227330"/>
@@ -1136,11 +1151,11 @@
       <w:pPr>
         <w:spacing w:line="360" w:lineRule="auto"/>
         <w:ind w:leftChars="200" w:left="480"/>
-        <w:rPr>
-          <w:rFonts w:hint="eastAsia"/>
-        </w:rPr>
-      </w:pPr>
-      <w:r>
+      </w:pPr>
+      <w:r>
+        <w:rPr>
+          <w:noProof/>
+        </w:rPr>
         <w:drawing>
           <wp:inline distT="0" distB="0" distL="0" distR="0" wp14:anchorId="36FB8F4F" wp14:editId="45AC106E">
             <wp:extent cx="5274310" cy="296545"/>
@@ -1177,8 +1192,364 @@
           </wp:inline>
         </w:drawing>
       </w:r>
-      <w:bookmarkStart w:id="0" w:name="_GoBack"/>
-      <w:bookmarkEnd w:id="0"/>
+    </w:p>
+    <w:p>
+      <w:pPr>
+        <w:spacing w:line="360" w:lineRule="auto"/>
+        <w:ind w:leftChars="200" w:left="480"/>
+      </w:pPr>
+      <w:r>
+        <w:t>1921:</w:t>
+      </w:r>
+    </w:p>
+    <w:p>
+      <w:pPr>
+        <w:spacing w:line="360" w:lineRule="auto"/>
+        <w:ind w:leftChars="200" w:left="480"/>
+      </w:pPr>
+      <w:r>
+        <w:rPr>
+          <w:noProof/>
+          <w14:ligatures w14:val="standardContextual"/>
+        </w:rPr>
+        <w:drawing>
+          <wp:inline distT="0" distB="0" distL="0" distR="0" wp14:anchorId="5E115AC7" wp14:editId="5AD47C2D">
+            <wp:extent cx="5274310" cy="189230"/>
+            <wp:effectExtent l="0" t="0" r="0" b="1270"/>
+            <wp:docPr id="771536373" name="圖片 1"/>
+            <wp:cNvGraphicFramePr>
+              <a:graphicFrameLocks xmlns:a="http://schemas.openxmlformats.org/drawingml/2006/main" noChangeAspect="1"/>
+            </wp:cNvGraphicFramePr>
+            <a:graphic xmlns:a="http://schemas.openxmlformats.org/drawingml/2006/main">
+              <a:graphicData uri="http://schemas.openxmlformats.org/drawingml/2006/picture">
+                <pic:pic xmlns:pic="http://schemas.openxmlformats.org/drawingml/2006/picture">
+                  <pic:nvPicPr>
+                    <pic:cNvPr id="771536373" name="圖片 771536373"/>
+                    <pic:cNvPicPr/>
+                  </pic:nvPicPr>
+                  <pic:blipFill>
+                    <a:blip r:embed="rId21">
+                      <a:extLst>
+                        <a:ext uri="{28A0092B-C50C-407E-A947-70E740481C1C}">
+                          <a14:useLocalDpi xmlns:a14="http://schemas.microsoft.com/office/drawing/2010/main" val="0"/>
+                        </a:ext>
+                      </a:extLst>
+                    </a:blip>
+                    <a:stretch>
+                      <a:fillRect/>
+                    </a:stretch>
+                  </pic:blipFill>
+                  <pic:spPr>
+                    <a:xfrm>
+                      <a:off x="0" y="0"/>
+                      <a:ext cx="5274310" cy="189230"/>
+                    </a:xfrm>
+                    <a:prstGeom prst="rect">
+                      <a:avLst/>
+                    </a:prstGeom>
+                  </pic:spPr>
+                </pic:pic>
+              </a:graphicData>
+            </a:graphic>
+          </wp:inline>
+        </w:drawing>
+      </w:r>
+      <w:r>
+        <w:rPr>
+          <w:noProof/>
+          <w14:ligatures w14:val="standardContextual"/>
+        </w:rPr>
+        <w:drawing>
+          <wp:inline distT="0" distB="0" distL="0" distR="0">
+            <wp:extent cx="5274310" cy="276225"/>
+            <wp:effectExtent l="0" t="0" r="0" b="3175"/>
+            <wp:docPr id="304578245" name="圖片 2"/>
+            <wp:cNvGraphicFramePr>
+              <a:graphicFrameLocks xmlns:a="http://schemas.openxmlformats.org/drawingml/2006/main" noChangeAspect="1"/>
+            </wp:cNvGraphicFramePr>
+            <a:graphic xmlns:a="http://schemas.openxmlformats.org/drawingml/2006/main">
+              <a:graphicData uri="http://schemas.openxmlformats.org/drawingml/2006/picture">
+                <pic:pic xmlns:pic="http://schemas.openxmlformats.org/drawingml/2006/picture">
+                  <pic:nvPicPr>
+                    <pic:cNvPr id="304578245" name="圖片 304578245"/>
+                    <pic:cNvPicPr/>
+                  </pic:nvPicPr>
+                  <pic:blipFill>
+                    <a:blip r:embed="rId22">
+                      <a:extLst>
+                        <a:ext uri="{28A0092B-C50C-407E-A947-70E740481C1C}">
+                          <a14:useLocalDpi xmlns:a14="http://schemas.microsoft.com/office/drawing/2010/main" val="0"/>
+                        </a:ext>
+                      </a:extLst>
+                    </a:blip>
+                    <a:stretch>
+                      <a:fillRect/>
+                    </a:stretch>
+                  </pic:blipFill>
+                  <pic:spPr>
+                    <a:xfrm>
+                      <a:off x="0" y="0"/>
+                      <a:ext cx="5274310" cy="276225"/>
+                    </a:xfrm>
+                    <a:prstGeom prst="rect">
+                      <a:avLst/>
+                    </a:prstGeom>
+                  </pic:spPr>
+                </pic:pic>
+              </a:graphicData>
+            </a:graphic>
+          </wp:inline>
+        </w:drawing>
+      </w:r>
+    </w:p>
+    <w:p>
+      <w:pPr>
+        <w:spacing w:line="360" w:lineRule="auto"/>
+        <w:ind w:leftChars="200" w:left="480"/>
+      </w:pPr>
+      <w:r>
+        <w:rPr>
+          <w:rFonts w:hint="eastAsia"/>
+        </w:rPr>
+        <w:t>1</w:t>
+      </w:r>
+      <w:r>
+        <w:t>535:</w:t>
+      </w:r>
+    </w:p>
+    <w:p>
+      <w:pPr>
+        <w:spacing w:line="360" w:lineRule="auto"/>
+        <w:ind w:leftChars="200" w:left="480"/>
+      </w:pPr>
+      <w:r>
+        <w:rPr>
+          <w:rFonts w:hint="eastAsia"/>
+          <w:noProof/>
+          <w14:ligatures w14:val="standardContextual"/>
+        </w:rPr>
+        <w:drawing>
+          <wp:inline distT="0" distB="0" distL="0" distR="0">
+            <wp:extent cx="5274310" cy="175260"/>
+            <wp:effectExtent l="0" t="0" r="0" b="2540"/>
+            <wp:docPr id="1325134720" name="圖片 3"/>
+            <wp:cNvGraphicFramePr>
+              <a:graphicFrameLocks xmlns:a="http://schemas.openxmlformats.org/drawingml/2006/main" noChangeAspect="1"/>
+            </wp:cNvGraphicFramePr>
+            <a:graphic xmlns:a="http://schemas.openxmlformats.org/drawingml/2006/main">
+              <a:graphicData uri="http://schemas.openxmlformats.org/drawingml/2006/picture">
+                <pic:pic xmlns:pic="http://schemas.openxmlformats.org/drawingml/2006/picture">
+                  <pic:nvPicPr>
+                    <pic:cNvPr id="1325134720" name="圖片 1325134720"/>
+                    <pic:cNvPicPr/>
+                  </pic:nvPicPr>
+                  <pic:blipFill>
+                    <a:blip r:embed="rId23">
+                      <a:extLst>
+                        <a:ext uri="{28A0092B-C50C-407E-A947-70E740481C1C}">
+                          <a14:useLocalDpi xmlns:a14="http://schemas.microsoft.com/office/drawing/2010/main" val="0"/>
+                        </a:ext>
+                      </a:extLst>
+                    </a:blip>
+                    <a:stretch>
+                      <a:fillRect/>
+                    </a:stretch>
+                  </pic:blipFill>
+                  <pic:spPr>
+                    <a:xfrm>
+                      <a:off x="0" y="0"/>
+                      <a:ext cx="5274310" cy="175260"/>
+                    </a:xfrm>
+                    <a:prstGeom prst="rect">
+                      <a:avLst/>
+                    </a:prstGeom>
+                  </pic:spPr>
+                </pic:pic>
+              </a:graphicData>
+            </a:graphic>
+          </wp:inline>
+        </w:drawing>
+      </w:r>
+    </w:p>
+    <w:p>
+      <w:pPr>
+        <w:spacing w:line="360" w:lineRule="auto"/>
+        <w:ind w:leftChars="200" w:left="480"/>
+      </w:pPr>
+      <w:r>
+        <w:rPr>
+          <w:rFonts w:hint="eastAsia"/>
+          <w:noProof/>
+          <w14:ligatures w14:val="standardContextual"/>
+        </w:rPr>
+        <w:drawing>
+          <wp:inline distT="0" distB="0" distL="0" distR="0">
+            <wp:extent cx="5274310" cy="262890"/>
+            <wp:effectExtent l="0" t="0" r="0" b="3810"/>
+            <wp:docPr id="1048029972" name="圖片 4"/>
+            <wp:cNvGraphicFramePr>
+              <a:graphicFrameLocks xmlns:a="http://schemas.openxmlformats.org/drawingml/2006/main" noChangeAspect="1"/>
+            </wp:cNvGraphicFramePr>
+            <a:graphic xmlns:a="http://schemas.openxmlformats.org/drawingml/2006/main">
+              <a:graphicData uri="http://schemas.openxmlformats.org/drawingml/2006/picture">
+                <pic:pic xmlns:pic="http://schemas.openxmlformats.org/drawingml/2006/picture">
+                  <pic:nvPicPr>
+                    <pic:cNvPr id="1048029972" name="圖片 1048029972"/>
+                    <pic:cNvPicPr/>
+                  </pic:nvPicPr>
+                  <pic:blipFill>
+                    <a:blip r:embed="rId24">
+                      <a:extLst>
+                        <a:ext uri="{28A0092B-C50C-407E-A947-70E740481C1C}">
+                          <a14:useLocalDpi xmlns:a14="http://schemas.microsoft.com/office/drawing/2010/main" val="0"/>
+                        </a:ext>
+                      </a:extLst>
+                    </a:blip>
+                    <a:stretch>
+                      <a:fillRect/>
+                    </a:stretch>
+                  </pic:blipFill>
+                  <pic:spPr>
+                    <a:xfrm>
+                      <a:off x="0" y="0"/>
+                      <a:ext cx="5274310" cy="262890"/>
+                    </a:xfrm>
+                    <a:prstGeom prst="rect">
+                      <a:avLst/>
+                    </a:prstGeom>
+                  </pic:spPr>
+                </pic:pic>
+              </a:graphicData>
+            </a:graphic>
+          </wp:inline>
+        </w:drawing>
+      </w:r>
+    </w:p>
+    <w:p>
+      <w:pPr>
+        <w:spacing w:line="360" w:lineRule="auto"/>
+        <w:ind w:leftChars="200" w:left="480"/>
+      </w:pPr>
+      <w:r>
+        <w:rPr>
+          <w:rFonts w:hint="eastAsia"/>
+        </w:rPr>
+        <w:t>2</w:t>
+      </w:r>
+      <w:r>
+        <w:t>265:</w:t>
+      </w:r>
+    </w:p>
+    <w:p>
+      <w:pPr>
+        <w:spacing w:line="360" w:lineRule="auto"/>
+        <w:ind w:leftChars="200" w:left="480"/>
+      </w:pPr>
+      <w:r>
+        <w:rPr>
+          <w:rFonts w:hint="eastAsia"/>
+          <w:noProof/>
+          <w14:ligatures w14:val="standardContextual"/>
+        </w:rPr>
+        <w:drawing>
+          <wp:inline distT="0" distB="0" distL="0" distR="0">
+            <wp:extent cx="5274310" cy="179705"/>
+            <wp:effectExtent l="0" t="0" r="0" b="0"/>
+            <wp:docPr id="1647990048" name="圖片 5"/>
+            <wp:cNvGraphicFramePr>
+              <a:graphicFrameLocks xmlns:a="http://schemas.openxmlformats.org/drawingml/2006/main" noChangeAspect="1"/>
+            </wp:cNvGraphicFramePr>
+            <a:graphic xmlns:a="http://schemas.openxmlformats.org/drawingml/2006/main">
+              <a:graphicData uri="http://schemas.openxmlformats.org/drawingml/2006/picture">
+                <pic:pic xmlns:pic="http://schemas.openxmlformats.org/drawingml/2006/picture">
+                  <pic:nvPicPr>
+                    <pic:cNvPr id="1647990048" name="圖片 1647990048"/>
+                    <pic:cNvPicPr/>
+                  </pic:nvPicPr>
+                  <pic:blipFill>
+                    <a:blip r:embed="rId25">
+                      <a:extLst>
+                        <a:ext uri="{28A0092B-C50C-407E-A947-70E740481C1C}">
+                          <a14:useLocalDpi xmlns:a14="http://schemas.microsoft.com/office/drawing/2010/main" val="0"/>
+                        </a:ext>
+                      </a:extLst>
+                    </a:blip>
+                    <a:stretch>
+                      <a:fillRect/>
+                    </a:stretch>
+                  </pic:blipFill>
+                  <pic:spPr>
+                    <a:xfrm>
+                      <a:off x="0" y="0"/>
+                      <a:ext cx="5274310" cy="179705"/>
+                    </a:xfrm>
+                    <a:prstGeom prst="rect">
+                      <a:avLst/>
+                    </a:prstGeom>
+                  </pic:spPr>
+                </pic:pic>
+              </a:graphicData>
+            </a:graphic>
+          </wp:inline>
+        </w:drawing>
+      </w:r>
+    </w:p>
+    <w:p>
+      <w:pPr>
+        <w:spacing w:line="360" w:lineRule="auto"/>
+        <w:ind w:leftChars="200" w:left="480"/>
+        <w:rPr>
+          <w:rFonts w:hint="eastAsia"/>
+        </w:rPr>
+      </w:pPr>
+      <w:r>
+        <w:rPr>
+          <w:rFonts w:hint="eastAsia"/>
+          <w:noProof/>
+          <w14:ligatures w14:val="standardContextual"/>
+        </w:rPr>
+        <w:drawing>
+          <wp:inline distT="0" distB="0" distL="0" distR="0" wp14:anchorId="5E74B1E4" wp14:editId="3DD966F2">
+            <wp:extent cx="5274310" cy="274955"/>
+            <wp:effectExtent l="0" t="0" r="0" b="4445"/>
+            <wp:docPr id="194518703" name="圖片 6"/>
+            <wp:cNvGraphicFramePr>
+              <a:graphicFrameLocks xmlns:a="http://schemas.openxmlformats.org/drawingml/2006/main" noChangeAspect="1"/>
+            </wp:cNvGraphicFramePr>
+            <a:graphic xmlns:a="http://schemas.openxmlformats.org/drawingml/2006/main">
+              <a:graphicData uri="http://schemas.openxmlformats.org/drawingml/2006/picture">
+                <pic:pic xmlns:pic="http://schemas.openxmlformats.org/drawingml/2006/picture">
+                  <pic:nvPicPr>
+                    <pic:cNvPr id="194518703" name="圖片 194518703"/>
+                    <pic:cNvPicPr/>
+                  </pic:nvPicPr>
+                  <pic:blipFill>
+                    <a:blip r:embed="rId26">
+                      <a:extLst>
+                        <a:ext uri="{28A0092B-C50C-407E-A947-70E740481C1C}">
+                          <a14:useLocalDpi xmlns:a14="http://schemas.microsoft.com/office/drawing/2010/main" val="0"/>
+                        </a:ext>
+                      </a:extLst>
+                    </a:blip>
+                    <a:stretch>
+                      <a:fillRect/>
+                    </a:stretch>
+                  </pic:blipFill>
+                  <pic:spPr>
+                    <a:xfrm>
+                      <a:off x="0" y="0"/>
+                      <a:ext cx="5274310" cy="274955"/>
+                    </a:xfrm>
+                    <a:prstGeom prst="rect">
+                      <a:avLst/>
+                    </a:prstGeom>
+                  </pic:spPr>
+                </pic:pic>
+              </a:graphicData>
+            </a:graphic>
+          </wp:inline>
+        </w:drawing>
+      </w:r>
     </w:p>
     <w:sectPr>
       <w:pgSz w:w="11906" w:h="16838"/>
@@ -1191,7 +1562,7 @@
 </file>
 
 <file path=word/numbering.xml><?xml version="1.0" encoding="utf-8"?>
-<w:numbering xmlns:wpc="http://schemas.microsoft.com/office/word/2010/wordprocessingCanvas" xmlns:cx="http://schemas.microsoft.com/office/drawing/2014/chartex" xmlns:cx1="http://schemas.microsoft.com/office/drawing/2015/9/8/chartex" xmlns:cx2="http://schemas.microsoft.com/office/drawing/2015/10/21/chartex" xmlns:cx3="http://schemas.microsoft.com/office/drawing/2016/5/9/chartex" xmlns:cx4="http://schemas.microsoft.com/office/drawing/2016/5/10/chartex" xmlns:cx5="http://schemas.microsoft.com/office/drawing/2016/5/11/chartex" xmlns:cx6="http://schemas.microsoft.com/office/drawing/2016/5/12/chartex" xmlns:cx7="http://schemas.microsoft.com/office/drawing/2016/5/13/chartex" xmlns:cx8="http://schemas.microsoft.com/office/drawing/2016/5/14/chartex" xmlns:mc="http://schemas.openxmlformats.org/markup-compatibility/2006" xmlns:aink="http://schemas.microsoft.com/office/drawing/2016/ink" xmlns:am3d="http://schemas.microsoft.com/office/drawing/2017/model3d" xmlns:o="urn:schemas-microsoft-com:office:office" xmlns:r="http://schemas.openxmlformats.org/officeDocument/2006/relationships" xmlns:m="http://schemas.openxmlformats.org/officeDocument/2006/math" xmlns:v="urn:schemas-microsoft-com:vml" xmlns:wp14="http://schemas.microsoft.com/office/word/2010/wordprocessingDrawing" xmlns:wp="http://schemas.openxmlformats.org/drawingml/2006/wordprocessingDrawing" xmlns:w10="urn:schemas-microsoft-com:office:word" xmlns:w="http://schemas.openxmlformats.org/wordprocessingml/2006/main" xmlns:w14="http://schemas.microsoft.com/office/word/2010/wordml" xmlns:w15="http://schemas.microsoft.com/office/word/2012/wordml" xmlns:w16cid="http://schemas.microsoft.com/office/word/2016/wordml/cid" xmlns:w16se="http://schemas.microsoft.com/office/word/2015/wordml/symex" xmlns:wpg="http://schemas.microsoft.com/office/word/2010/wordprocessingGroup" xmlns:wpi="http://schemas.microsoft.com/office/word/2010/wordprocessingInk" xmlns:wne="http://schemas.microsoft.com/office/word/2006/wordml" xmlns:wps="http://schemas.microsoft.com/office/word/2010/wordprocessingShape" mc:Ignorable="w14 w15 w16se w16cid wp14">
+<w:numbering xmlns:wpc="http://schemas.microsoft.com/office/word/2010/wordprocessingCanvas" xmlns:cx="http://schemas.microsoft.com/office/drawing/2014/chartex" xmlns:cx1="http://schemas.microsoft.com/office/drawing/2015/9/8/chartex" xmlns:cx2="http://schemas.microsoft.com/office/drawing/2015/10/21/chartex" xmlns:cx3="http://schemas.microsoft.com/office/drawing/2016/5/9/chartex" xmlns:cx4="http://schemas.microsoft.com/office/drawing/2016/5/10/chartex" xmlns:cx5="http://schemas.microsoft.com/office/drawing/2016/5/11/chartex" xmlns:cx6="http://schemas.microsoft.com/office/drawing/2016/5/12/chartex" xmlns:cx7="http://schemas.microsoft.com/office/drawing/2016/5/13/chartex" xmlns:cx8="http://schemas.microsoft.com/office/drawing/2016/5/14/chartex" xmlns:mc="http://schemas.openxmlformats.org/markup-compatibility/2006" xmlns:aink="http://schemas.microsoft.com/office/drawing/2016/ink" xmlns:am3d="http://schemas.microsoft.com/office/drawing/2017/model3d" xmlns:o="urn:schemas-microsoft-com:office:office" xmlns:oel="http://schemas.microsoft.com/office/2019/extlst" xmlns:r="http://schemas.openxmlformats.org/officeDocument/2006/relationships" xmlns:m="http://schemas.openxmlformats.org/officeDocument/2006/math" xmlns:v="urn:schemas-microsoft-com:vml" xmlns:wp14="http://schemas.microsoft.com/office/word/2010/wordprocessingDrawing" xmlns:wp="http://schemas.openxmlformats.org/drawingml/2006/wordprocessingDrawing" xmlns:w10="urn:schemas-microsoft-com:office:word" xmlns:w="http://schemas.openxmlformats.org/wordprocessingml/2006/main" xmlns:w14="http://schemas.microsoft.com/office/word/2010/wordml" xmlns:w15="http://schemas.microsoft.com/office/word/2012/wordml" xmlns:w16cex="http://schemas.microsoft.com/office/word/2018/wordml/cex" xmlns:w16cid="http://schemas.microsoft.com/office/word/2016/wordml/cid" xmlns:w16="http://schemas.microsoft.com/office/word/2018/wordml" xmlns:w16sdtdh="http://schemas.microsoft.com/office/word/2020/wordml/sdtdatahash" xmlns:w16se="http://schemas.microsoft.com/office/word/2015/wordml/symex" xmlns:wpg="http://schemas.microsoft.com/office/word/2010/wordprocessingGroup" xmlns:wpi="http://schemas.microsoft.com/office/word/2010/wordprocessingInk" xmlns:wne="http://schemas.microsoft.com/office/word/2006/wordml" xmlns:wps="http://schemas.microsoft.com/office/word/2010/wordprocessingShape" mc:Ignorable="w14 w15 w16se w16cid w16 w16cex w16sdtdh wp14">
   <w:abstractNum w:abstractNumId="0" w15:restartNumberingAfterBreak="0">
     <w:nsid w:val="0C107383"/>
     <w:multiLevelType w:val="hybridMultilevel"/>
@@ -1370,17 +1741,17 @@
       </w:pPr>
     </w:lvl>
   </w:abstractNum>
-  <w:num w:numId="1">
+  <w:num w:numId="1" w16cid:durableId="1145968507">
     <w:abstractNumId w:val="1"/>
   </w:num>
-  <w:num w:numId="2">
+  <w:num w:numId="2" w16cid:durableId="1994018040">
     <w:abstractNumId w:val="0"/>
   </w:num>
 </w:numbering>
 </file>
 
 <file path=word/styles.xml><?xml version="1.0" encoding="utf-8"?>
-<w:styles xmlns:mc="http://schemas.openxmlformats.org/markup-compatibility/2006" xmlns:r="http://schemas.openxmlformats.org/officeDocument/2006/relationships" xmlns:w="http://schemas.openxmlformats.org/wordprocessingml/2006/main" xmlns:w14="http://schemas.microsoft.com/office/word/2010/wordml" xmlns:w15="http://schemas.microsoft.com/office/word/2012/wordml" xmlns:w16cid="http://schemas.microsoft.com/office/word/2016/wordml/cid" xmlns:w16se="http://schemas.microsoft.com/office/word/2015/wordml/symex" mc:Ignorable="w14 w15 w16se w16cid">
+<w:styles xmlns:mc="http://schemas.openxmlformats.org/markup-compatibility/2006" xmlns:r="http://schemas.openxmlformats.org/officeDocument/2006/relationships" xmlns:w="http://schemas.openxmlformats.org/wordprocessingml/2006/main" xmlns:w14="http://schemas.microsoft.com/office/word/2010/wordml" xmlns:w15="http://schemas.microsoft.com/office/word/2012/wordml" xmlns:w16cex="http://schemas.microsoft.com/office/word/2018/wordml/cex" xmlns:w16cid="http://schemas.microsoft.com/office/word/2016/wordml/cid" xmlns:w16="http://schemas.microsoft.com/office/word/2018/wordml" xmlns:w16sdtdh="http://schemas.microsoft.com/office/word/2020/wordml/sdtdatahash" xmlns:w16se="http://schemas.microsoft.com/office/word/2015/wordml/symex" mc:Ignorable="w14 w15 w16se w16cid w16 w16cex w16sdtdh">
   <w:docDefaults>
     <w:rPrDefault>
       <w:rPr>
@@ -1394,7 +1765,7 @@
     </w:rPrDefault>
     <w:pPrDefault/>
   </w:docDefaults>
-  <w:latentStyles w:defLockedState="0" w:defUIPriority="99" w:defSemiHidden="0" w:defUnhideWhenUsed="0" w:defQFormat="0" w:count="375">
+  <w:latentStyles w:defLockedState="0" w:defUIPriority="99" w:defSemiHidden="0" w:defUnhideWhenUsed="0" w:defQFormat="0" w:count="376">
     <w:lsdException w:name="Normal" w:uiPriority="0" w:qFormat="1"/>
     <w:lsdException w:name="heading 1" w:uiPriority="9" w:qFormat="1"/>
     <w:lsdException w:name="heading 2" w:semiHidden="1" w:uiPriority="9" w:unhideWhenUsed="1" w:qFormat="1"/>
@@ -1500,7 +1871,6 @@
     <w:lsdException w:name="HTML Sample" w:semiHidden="1" w:unhideWhenUsed="1"/>
     <w:lsdException w:name="HTML Typewriter" w:semiHidden="1" w:unhideWhenUsed="1"/>
     <w:lsdException w:name="HTML Variable" w:semiHidden="1" w:unhideWhenUsed="1"/>
-    <w:lsdException w:name="Normal Table" w:semiHidden="1" w:unhideWhenUsed="1"/>
     <w:lsdException w:name="annotation subject" w:semiHidden="1" w:unhideWhenUsed="1"/>
     <w:lsdException w:name="No List" w:semiHidden="1" w:unhideWhenUsed="1"/>
     <w:lsdException w:name="Outline List 1" w:semiHidden="1" w:unhideWhenUsed="1"/>
@@ -1547,10 +1917,8 @@
     <w:lsdException w:name="Table Subtle 2" w:semiHidden="1" w:unhideWhenUsed="1"/>
     <w:lsdException w:name="Table Web 1" w:semiHidden="1" w:unhideWhenUsed="1"/>
     <w:lsdException w:name="Table Web 2" w:semiHidden="1" w:unhideWhenUsed="1"/>
-    <w:lsdException w:name="Table Web 3" w:semiHidden="1" w:unhideWhenUsed="1"/>
     <w:lsdException w:name="Balloon Text" w:semiHidden="1" w:unhideWhenUsed="1"/>
     <w:lsdException w:name="Table Grid" w:uiPriority="39"/>
-    <w:lsdException w:name="Table Theme" w:semiHidden="1" w:unhideWhenUsed="1"/>
     <w:lsdException w:name="Placeholder Text" w:semiHidden="1"/>
     <w:lsdException w:name="No Spacing" w:uiPriority="1" w:qFormat="1"/>
     <w:lsdException w:name="Light Shading" w:uiPriority="60"/>
@@ -1770,6 +2138,7 @@
     <w:lsdException w:name="Smart Hyperlink" w:semiHidden="1" w:unhideWhenUsed="1"/>
     <w:lsdException w:name="Hashtag" w:semiHidden="1" w:unhideWhenUsed="1"/>
     <w:lsdException w:name="Unresolved Mention" w:semiHidden="1" w:unhideWhenUsed="1"/>
+    <w:lsdException w:name="Smart Link" w:semiHidden="1" w:unhideWhenUsed="1"/>
   </w:latentStyles>
   <w:style w:type="paragraph" w:default="1" w:styleId="a">
     <w:name w:val="Normal"/>

</xml_diff>

<commit_message>
add some leetcode for ds
</commit_message>
<xml_diff>
--- a/DS/Leetcode/readme.docx
+++ b/DS/Leetcode/readme.docx
@@ -1,6 +1,6 @@
 
 <file path=word/document.xml><?xml version="1.0" encoding="utf-8"?>
-<w:document xmlns:wpc="http://schemas.microsoft.com/office/word/2010/wordprocessingCanvas" xmlns:cx="http://schemas.microsoft.com/office/drawing/2014/chartex" xmlns:cx1="http://schemas.microsoft.com/office/drawing/2015/9/8/chartex" xmlns:cx2="http://schemas.microsoft.com/office/drawing/2015/10/21/chartex" xmlns:cx3="http://schemas.microsoft.com/office/drawing/2016/5/9/chartex" xmlns:cx4="http://schemas.microsoft.com/office/drawing/2016/5/10/chartex" xmlns:cx5="http://schemas.microsoft.com/office/drawing/2016/5/11/chartex" xmlns:cx6="http://schemas.microsoft.com/office/drawing/2016/5/12/chartex" xmlns:cx7="http://schemas.microsoft.com/office/drawing/2016/5/13/chartex" xmlns:cx8="http://schemas.microsoft.com/office/drawing/2016/5/14/chartex" xmlns:mc="http://schemas.openxmlformats.org/markup-compatibility/2006" xmlns:aink="http://schemas.microsoft.com/office/drawing/2016/ink" xmlns:am3d="http://schemas.microsoft.com/office/drawing/2017/model3d" xmlns:o="urn:schemas-microsoft-com:office:office" xmlns:oel="http://schemas.microsoft.com/office/2019/extlst" xmlns:r="http://schemas.openxmlformats.org/officeDocument/2006/relationships" xmlns:m="http://schemas.openxmlformats.org/officeDocument/2006/math" xmlns:v="urn:schemas-microsoft-com:vml" xmlns:wp14="http://schemas.microsoft.com/office/word/2010/wordprocessingDrawing" xmlns:wp="http://schemas.openxmlformats.org/drawingml/2006/wordprocessingDrawing" xmlns:w10="urn:schemas-microsoft-com:office:word" xmlns:w="http://schemas.openxmlformats.org/wordprocessingml/2006/main" xmlns:w14="http://schemas.microsoft.com/office/word/2010/wordml" xmlns:w15="http://schemas.microsoft.com/office/word/2012/wordml" xmlns:w16cex="http://schemas.microsoft.com/office/word/2018/wordml/cex" xmlns:w16cid="http://schemas.microsoft.com/office/word/2016/wordml/cid" xmlns:w16="http://schemas.microsoft.com/office/word/2018/wordml" xmlns:w16sdtdh="http://schemas.microsoft.com/office/word/2020/wordml/sdtdatahash" xmlns:w16se="http://schemas.microsoft.com/office/word/2015/wordml/symex" xmlns:wpg="http://schemas.microsoft.com/office/word/2010/wordprocessingGroup" xmlns:wpi="http://schemas.microsoft.com/office/word/2010/wordprocessingInk" xmlns:wne="http://schemas.microsoft.com/office/word/2006/wordml" xmlns:wps="http://schemas.microsoft.com/office/word/2010/wordprocessingShape" mc:Ignorable="w14 w15 w16se w16cid w16 w16cex w16sdtdh wp14">
+<w:document xmlns:wpc="http://schemas.microsoft.com/office/word/2010/wordprocessingCanvas" xmlns:cx="http://schemas.microsoft.com/office/drawing/2014/chartex" xmlns:cx1="http://schemas.microsoft.com/office/drawing/2015/9/8/chartex" xmlns:cx2="http://schemas.microsoft.com/office/drawing/2015/10/21/chartex" xmlns:cx3="http://schemas.microsoft.com/office/drawing/2016/5/9/chartex" xmlns:cx4="http://schemas.microsoft.com/office/drawing/2016/5/10/chartex" xmlns:cx5="http://schemas.microsoft.com/office/drawing/2016/5/11/chartex" xmlns:cx6="http://schemas.microsoft.com/office/drawing/2016/5/12/chartex" xmlns:cx7="http://schemas.microsoft.com/office/drawing/2016/5/13/chartex" xmlns:cx8="http://schemas.microsoft.com/office/drawing/2016/5/14/chartex" xmlns:mc="http://schemas.openxmlformats.org/markup-compatibility/2006" xmlns:aink="http://schemas.microsoft.com/office/drawing/2016/ink" xmlns:am3d="http://schemas.microsoft.com/office/drawing/2017/model3d" xmlns:o="urn:schemas-microsoft-com:office:office" xmlns:r="http://schemas.openxmlformats.org/officeDocument/2006/relationships" xmlns:m="http://schemas.openxmlformats.org/officeDocument/2006/math" xmlns:v="urn:schemas-microsoft-com:vml" xmlns:wp14="http://schemas.microsoft.com/office/word/2010/wordprocessingDrawing" xmlns:wp="http://schemas.openxmlformats.org/drawingml/2006/wordprocessingDrawing" xmlns:w10="urn:schemas-microsoft-com:office:word" xmlns:w="http://schemas.openxmlformats.org/wordprocessingml/2006/main" xmlns:w14="http://schemas.microsoft.com/office/word/2010/wordml" xmlns:w15="http://schemas.microsoft.com/office/word/2012/wordml" xmlns:w16cid="http://schemas.microsoft.com/office/word/2016/wordml/cid" xmlns:w16se="http://schemas.microsoft.com/office/word/2015/wordml/symex" xmlns:wpg="http://schemas.microsoft.com/office/word/2010/wordprocessingGroup" xmlns:wpi="http://schemas.microsoft.com/office/word/2010/wordprocessingInk" xmlns:wne="http://schemas.microsoft.com/office/word/2006/wordml" xmlns:wps="http://schemas.microsoft.com/office/word/2010/wordprocessingShape" mc:Ignorable="w14 w15 w16se w16cid wp14">
   <w:body>
     <w:p>
       <w:pPr>
@@ -92,13 +92,27 @@
         <w:rPr>
           <w:rFonts w:hint="eastAsia"/>
         </w:rPr>
-        <w:t>解題題數</w:t>
+        <w:t>解題</w:t>
+      </w:r>
+      <w:proofErr w:type="gramStart"/>
+      <w:r>
+        <w:rPr>
+          <w:rFonts w:hint="eastAsia"/>
+        </w:rPr>
+        <w:t>題</w:t>
+      </w:r>
+      <w:proofErr w:type="gramEnd"/>
+      <w:r>
+        <w:rPr>
+          <w:rFonts w:hint="eastAsia"/>
+        </w:rPr>
+        <w:t>數</w:t>
       </w:r>
       <w:r>
         <w:t xml:space="preserve"> :  1</w:t>
       </w:r>
       <w:r>
-        <w:t>3</w:t>
+        <w:t>6</w:t>
       </w:r>
       <w:r>
         <w:t xml:space="preserve"> </w:t>
@@ -235,6 +249,27 @@
       <w:r>
         <w:t>, 1305</w:t>
       </w:r>
+      <w:r>
+        <w:rPr>
+          <w:rFonts w:hint="eastAsia"/>
+        </w:rPr>
+        <w:t>,</w:t>
+      </w:r>
+      <w:r>
+        <w:t xml:space="preserve"> 2433</w:t>
+      </w:r>
+      <w:r>
+        <w:t>, 2807</w:t>
+      </w:r>
+      <w:r>
+        <w:rPr>
+          <w:rFonts w:hint="eastAsia"/>
+        </w:rPr>
+        <w:t>,</w:t>
+      </w:r>
+      <w:r>
+        <w:t xml:space="preserve"> 535</w:t>
+      </w:r>
     </w:p>
     <w:p>
       <w:pPr>
@@ -249,7 +284,10 @@
         <w:t>共</w:t>
       </w:r>
       <w:r>
-        <w:t>10</w:t>
+        <w:t>1</w:t>
+      </w:r>
+      <w:r>
+        <w:t>3</w:t>
       </w:r>
       <w:r>
         <w:rPr>
@@ -771,6 +809,7 @@
         <w:spacing w:line="360" w:lineRule="auto"/>
       </w:pPr>
       <w:r>
+        <w:lastRenderedPageBreak/>
         <w:t xml:space="preserve">   </w:t>
       </w:r>
     </w:p>
@@ -1575,9 +1614,6 @@
       <w:pPr>
         <w:spacing w:line="360" w:lineRule="auto"/>
         <w:ind w:leftChars="200" w:left="480"/>
-        <w:rPr>
-          <w:rFonts w:hint="eastAsia"/>
-        </w:rPr>
       </w:pPr>
     </w:p>
     <w:p>
@@ -1707,9 +1743,6 @@
       <w:pPr>
         <w:spacing w:line="360" w:lineRule="auto"/>
         <w:ind w:leftChars="200" w:left="480"/>
-        <w:rPr>
-          <w:rFonts w:hint="eastAsia"/>
-        </w:rPr>
       </w:pPr>
       <w:r>
         <w:rPr>
@@ -1820,6 +1853,314 @@
           </wp:inline>
         </w:drawing>
       </w:r>
+    </w:p>
+    <w:p>
+      <w:pPr>
+        <w:spacing w:line="360" w:lineRule="auto"/>
+        <w:ind w:leftChars="200" w:left="480"/>
+      </w:pPr>
+      <w:r>
+        <w:rPr>
+          <w:rFonts w:hint="eastAsia"/>
+        </w:rPr>
+        <w:t>2</w:t>
+      </w:r>
+      <w:r>
+        <w:t>433:</w:t>
+      </w:r>
+    </w:p>
+    <w:p>
+      <w:pPr>
+        <w:spacing w:line="360" w:lineRule="auto"/>
+        <w:ind w:leftChars="200" w:left="480"/>
+      </w:pPr>
+      <w:r>
+        <w:drawing>
+          <wp:inline distT="0" distB="0" distL="0" distR="0" wp14:anchorId="121841DB" wp14:editId="41F5FED4">
+            <wp:extent cx="5274310" cy="213995"/>
+            <wp:effectExtent l="0" t="0" r="2540" b="0"/>
+            <wp:docPr id="13" name="圖片 13"/>
+            <wp:cNvGraphicFramePr>
+              <a:graphicFrameLocks xmlns:a="http://schemas.openxmlformats.org/drawingml/2006/main" noChangeAspect="1"/>
+            </wp:cNvGraphicFramePr>
+            <a:graphic xmlns:a="http://schemas.openxmlformats.org/drawingml/2006/main">
+              <a:graphicData uri="http://schemas.openxmlformats.org/drawingml/2006/picture">
+                <pic:pic xmlns:pic="http://schemas.openxmlformats.org/drawingml/2006/picture">
+                  <pic:nvPicPr>
+                    <pic:cNvPr id="1" name=""/>
+                    <pic:cNvPicPr/>
+                  </pic:nvPicPr>
+                  <pic:blipFill>
+                    <a:blip r:embed="rId31"/>
+                    <a:stretch>
+                      <a:fillRect/>
+                    </a:stretch>
+                  </pic:blipFill>
+                  <pic:spPr>
+                    <a:xfrm>
+                      <a:off x="0" y="0"/>
+                      <a:ext cx="5274310" cy="213995"/>
+                    </a:xfrm>
+                    <a:prstGeom prst="rect">
+                      <a:avLst/>
+                    </a:prstGeom>
+                  </pic:spPr>
+                </pic:pic>
+              </a:graphicData>
+            </a:graphic>
+          </wp:inline>
+        </w:drawing>
+      </w:r>
+    </w:p>
+    <w:p>
+      <w:pPr>
+        <w:spacing w:line="360" w:lineRule="auto"/>
+        <w:ind w:leftChars="200" w:left="480"/>
+      </w:pPr>
+      <w:r>
+        <w:drawing>
+          <wp:inline distT="0" distB="0" distL="0" distR="0" wp14:anchorId="524DD99C" wp14:editId="23FEEFCC">
+            <wp:extent cx="5274310" cy="309880"/>
+            <wp:effectExtent l="0" t="0" r="2540" b="0"/>
+            <wp:docPr id="14" name="圖片 14"/>
+            <wp:cNvGraphicFramePr>
+              <a:graphicFrameLocks xmlns:a="http://schemas.openxmlformats.org/drawingml/2006/main" noChangeAspect="1"/>
+            </wp:cNvGraphicFramePr>
+            <a:graphic xmlns:a="http://schemas.openxmlformats.org/drawingml/2006/main">
+              <a:graphicData uri="http://schemas.openxmlformats.org/drawingml/2006/picture">
+                <pic:pic xmlns:pic="http://schemas.openxmlformats.org/drawingml/2006/picture">
+                  <pic:nvPicPr>
+                    <pic:cNvPr id="1" name=""/>
+                    <pic:cNvPicPr/>
+                  </pic:nvPicPr>
+                  <pic:blipFill>
+                    <a:blip r:embed="rId32"/>
+                    <a:stretch>
+                      <a:fillRect/>
+                    </a:stretch>
+                  </pic:blipFill>
+                  <pic:spPr>
+                    <a:xfrm>
+                      <a:off x="0" y="0"/>
+                      <a:ext cx="5274310" cy="309880"/>
+                    </a:xfrm>
+                    <a:prstGeom prst="rect">
+                      <a:avLst/>
+                    </a:prstGeom>
+                  </pic:spPr>
+                </pic:pic>
+              </a:graphicData>
+            </a:graphic>
+          </wp:inline>
+        </w:drawing>
+      </w:r>
+    </w:p>
+    <w:p>
+      <w:pPr>
+        <w:spacing w:line="360" w:lineRule="auto"/>
+        <w:ind w:leftChars="200" w:left="480"/>
+      </w:pPr>
+      <w:r>
+        <w:rPr>
+          <w:rFonts w:hint="eastAsia"/>
+        </w:rPr>
+        <w:t>2</w:t>
+      </w:r>
+      <w:r>
+        <w:t>807:</w:t>
+      </w:r>
+    </w:p>
+    <w:p>
+      <w:pPr>
+        <w:spacing w:line="360" w:lineRule="auto"/>
+        <w:ind w:leftChars="200" w:left="480"/>
+      </w:pPr>
+      <w:r>
+        <w:drawing>
+          <wp:inline distT="0" distB="0" distL="0" distR="0" wp14:anchorId="499CEACC" wp14:editId="6A097553">
+            <wp:extent cx="5274310" cy="214630"/>
+            <wp:effectExtent l="0" t="0" r="2540" b="0"/>
+            <wp:docPr id="15" name="圖片 15"/>
+            <wp:cNvGraphicFramePr>
+              <a:graphicFrameLocks xmlns:a="http://schemas.openxmlformats.org/drawingml/2006/main" noChangeAspect="1"/>
+            </wp:cNvGraphicFramePr>
+            <a:graphic xmlns:a="http://schemas.openxmlformats.org/drawingml/2006/main">
+              <a:graphicData uri="http://schemas.openxmlformats.org/drawingml/2006/picture">
+                <pic:pic xmlns:pic="http://schemas.openxmlformats.org/drawingml/2006/picture">
+                  <pic:nvPicPr>
+                    <pic:cNvPr id="1" name=""/>
+                    <pic:cNvPicPr/>
+                  </pic:nvPicPr>
+                  <pic:blipFill>
+                    <a:blip r:embed="rId33"/>
+                    <a:stretch>
+                      <a:fillRect/>
+                    </a:stretch>
+                  </pic:blipFill>
+                  <pic:spPr>
+                    <a:xfrm>
+                      <a:off x="0" y="0"/>
+                      <a:ext cx="5274310" cy="214630"/>
+                    </a:xfrm>
+                    <a:prstGeom prst="rect">
+                      <a:avLst/>
+                    </a:prstGeom>
+                  </pic:spPr>
+                </pic:pic>
+              </a:graphicData>
+            </a:graphic>
+          </wp:inline>
+        </w:drawing>
+      </w:r>
+    </w:p>
+    <w:p>
+      <w:pPr>
+        <w:spacing w:line="360" w:lineRule="auto"/>
+        <w:ind w:leftChars="200" w:left="480"/>
+      </w:pPr>
+      <w:r>
+        <w:drawing>
+          <wp:inline distT="0" distB="0" distL="0" distR="0" wp14:anchorId="60E266BA" wp14:editId="3DC2E641">
+            <wp:extent cx="5274310" cy="297180"/>
+            <wp:effectExtent l="0" t="0" r="2540" b="7620"/>
+            <wp:docPr id="16" name="圖片 16"/>
+            <wp:cNvGraphicFramePr>
+              <a:graphicFrameLocks xmlns:a="http://schemas.openxmlformats.org/drawingml/2006/main" noChangeAspect="1"/>
+            </wp:cNvGraphicFramePr>
+            <a:graphic xmlns:a="http://schemas.openxmlformats.org/drawingml/2006/main">
+              <a:graphicData uri="http://schemas.openxmlformats.org/drawingml/2006/picture">
+                <pic:pic xmlns:pic="http://schemas.openxmlformats.org/drawingml/2006/picture">
+                  <pic:nvPicPr>
+                    <pic:cNvPr id="1" name=""/>
+                    <pic:cNvPicPr/>
+                  </pic:nvPicPr>
+                  <pic:blipFill>
+                    <a:blip r:embed="rId34"/>
+                    <a:stretch>
+                      <a:fillRect/>
+                    </a:stretch>
+                  </pic:blipFill>
+                  <pic:spPr>
+                    <a:xfrm>
+                      <a:off x="0" y="0"/>
+                      <a:ext cx="5274310" cy="297180"/>
+                    </a:xfrm>
+                    <a:prstGeom prst="rect">
+                      <a:avLst/>
+                    </a:prstGeom>
+                  </pic:spPr>
+                </pic:pic>
+              </a:graphicData>
+            </a:graphic>
+          </wp:inline>
+        </w:drawing>
+      </w:r>
+    </w:p>
+    <w:p>
+      <w:pPr>
+        <w:spacing w:line="360" w:lineRule="auto"/>
+        <w:ind w:leftChars="200" w:left="480"/>
+      </w:pPr>
+      <w:r>
+        <w:rPr>
+          <w:rFonts w:hint="eastAsia"/>
+        </w:rPr>
+        <w:t>5</w:t>
+      </w:r>
+      <w:r>
+        <w:t>35:</w:t>
+      </w:r>
+    </w:p>
+    <w:p>
+      <w:pPr>
+        <w:spacing w:line="360" w:lineRule="auto"/>
+        <w:ind w:leftChars="200" w:left="480"/>
+      </w:pPr>
+      <w:r>
+        <w:drawing>
+          <wp:inline distT="0" distB="0" distL="0" distR="0" wp14:anchorId="3C6E443A" wp14:editId="4B73BD60">
+            <wp:extent cx="5274310" cy="203835"/>
+            <wp:effectExtent l="0" t="0" r="2540" b="5715"/>
+            <wp:docPr id="17" name="圖片 17"/>
+            <wp:cNvGraphicFramePr>
+              <a:graphicFrameLocks xmlns:a="http://schemas.openxmlformats.org/drawingml/2006/main" noChangeAspect="1"/>
+            </wp:cNvGraphicFramePr>
+            <a:graphic xmlns:a="http://schemas.openxmlformats.org/drawingml/2006/main">
+              <a:graphicData uri="http://schemas.openxmlformats.org/drawingml/2006/picture">
+                <pic:pic xmlns:pic="http://schemas.openxmlformats.org/drawingml/2006/picture">
+                  <pic:nvPicPr>
+                    <pic:cNvPr id="1" name=""/>
+                    <pic:cNvPicPr/>
+                  </pic:nvPicPr>
+                  <pic:blipFill>
+                    <a:blip r:embed="rId35"/>
+                    <a:stretch>
+                      <a:fillRect/>
+                    </a:stretch>
+                  </pic:blipFill>
+                  <pic:spPr>
+                    <a:xfrm>
+                      <a:off x="0" y="0"/>
+                      <a:ext cx="5274310" cy="203835"/>
+                    </a:xfrm>
+                    <a:prstGeom prst="rect">
+                      <a:avLst/>
+                    </a:prstGeom>
+                  </pic:spPr>
+                </pic:pic>
+              </a:graphicData>
+            </a:graphic>
+          </wp:inline>
+        </w:drawing>
+      </w:r>
+    </w:p>
+    <w:p>
+      <w:pPr>
+        <w:spacing w:line="360" w:lineRule="auto"/>
+        <w:ind w:leftChars="200" w:left="480"/>
+        <w:rPr>
+          <w:rFonts w:hint="eastAsia"/>
+        </w:rPr>
+      </w:pPr>
+      <w:bookmarkStart w:id="0" w:name="_GoBack"/>
+      <w:r>
+        <w:drawing>
+          <wp:inline distT="0" distB="0" distL="0" distR="0" wp14:anchorId="543943AD" wp14:editId="6F3810E2">
+            <wp:extent cx="5274310" cy="286385"/>
+            <wp:effectExtent l="0" t="0" r="2540" b="0"/>
+            <wp:docPr id="18" name="圖片 18"/>
+            <wp:cNvGraphicFramePr>
+              <a:graphicFrameLocks xmlns:a="http://schemas.openxmlformats.org/drawingml/2006/main" noChangeAspect="1"/>
+            </wp:cNvGraphicFramePr>
+            <a:graphic xmlns:a="http://schemas.openxmlformats.org/drawingml/2006/main">
+              <a:graphicData uri="http://schemas.openxmlformats.org/drawingml/2006/picture">
+                <pic:pic xmlns:pic="http://schemas.openxmlformats.org/drawingml/2006/picture">
+                  <pic:nvPicPr>
+                    <pic:cNvPr id="1" name=""/>
+                    <pic:cNvPicPr/>
+                  </pic:nvPicPr>
+                  <pic:blipFill>
+                    <a:blip r:embed="rId36"/>
+                    <a:stretch>
+                      <a:fillRect/>
+                    </a:stretch>
+                  </pic:blipFill>
+                  <pic:spPr>
+                    <a:xfrm>
+                      <a:off x="0" y="0"/>
+                      <a:ext cx="5274310" cy="286385"/>
+                    </a:xfrm>
+                    <a:prstGeom prst="rect">
+                      <a:avLst/>
+                    </a:prstGeom>
+                  </pic:spPr>
+                </pic:pic>
+              </a:graphicData>
+            </a:graphic>
+          </wp:inline>
+        </w:drawing>
+      </w:r>
+      <w:bookmarkEnd w:id="0"/>
     </w:p>
     <w:sectPr>
       <w:pgSz w:w="11906" w:h="16838"/>
@@ -1832,7 +2173,7 @@
 </file>
 
 <file path=word/numbering.xml><?xml version="1.0" encoding="utf-8"?>
-<w:numbering xmlns:wpc="http://schemas.microsoft.com/office/word/2010/wordprocessingCanvas" xmlns:cx="http://schemas.microsoft.com/office/drawing/2014/chartex" xmlns:cx1="http://schemas.microsoft.com/office/drawing/2015/9/8/chartex" xmlns:cx2="http://schemas.microsoft.com/office/drawing/2015/10/21/chartex" xmlns:cx3="http://schemas.microsoft.com/office/drawing/2016/5/9/chartex" xmlns:cx4="http://schemas.microsoft.com/office/drawing/2016/5/10/chartex" xmlns:cx5="http://schemas.microsoft.com/office/drawing/2016/5/11/chartex" xmlns:cx6="http://schemas.microsoft.com/office/drawing/2016/5/12/chartex" xmlns:cx7="http://schemas.microsoft.com/office/drawing/2016/5/13/chartex" xmlns:cx8="http://schemas.microsoft.com/office/drawing/2016/5/14/chartex" xmlns:mc="http://schemas.openxmlformats.org/markup-compatibility/2006" xmlns:aink="http://schemas.microsoft.com/office/drawing/2016/ink" xmlns:am3d="http://schemas.microsoft.com/office/drawing/2017/model3d" xmlns:o="urn:schemas-microsoft-com:office:office" xmlns:oel="http://schemas.microsoft.com/office/2019/extlst" xmlns:r="http://schemas.openxmlformats.org/officeDocument/2006/relationships" xmlns:m="http://schemas.openxmlformats.org/officeDocument/2006/math" xmlns:v="urn:schemas-microsoft-com:vml" xmlns:wp14="http://schemas.microsoft.com/office/word/2010/wordprocessingDrawing" xmlns:wp="http://schemas.openxmlformats.org/drawingml/2006/wordprocessingDrawing" xmlns:w10="urn:schemas-microsoft-com:office:word" xmlns:w="http://schemas.openxmlformats.org/wordprocessingml/2006/main" xmlns:w14="http://schemas.microsoft.com/office/word/2010/wordml" xmlns:w15="http://schemas.microsoft.com/office/word/2012/wordml" xmlns:w16cex="http://schemas.microsoft.com/office/word/2018/wordml/cex" xmlns:w16cid="http://schemas.microsoft.com/office/word/2016/wordml/cid" xmlns:w16="http://schemas.microsoft.com/office/word/2018/wordml" xmlns:w16sdtdh="http://schemas.microsoft.com/office/word/2020/wordml/sdtdatahash" xmlns:w16se="http://schemas.microsoft.com/office/word/2015/wordml/symex" xmlns:wpg="http://schemas.microsoft.com/office/word/2010/wordprocessingGroup" xmlns:wpi="http://schemas.microsoft.com/office/word/2010/wordprocessingInk" xmlns:wne="http://schemas.microsoft.com/office/word/2006/wordml" xmlns:wps="http://schemas.microsoft.com/office/word/2010/wordprocessingShape" mc:Ignorable="w14 w15 w16se w16cid w16 w16cex w16sdtdh wp14">
+<w:numbering xmlns:wpc="http://schemas.microsoft.com/office/word/2010/wordprocessingCanvas" xmlns:cx="http://schemas.microsoft.com/office/drawing/2014/chartex" xmlns:cx1="http://schemas.microsoft.com/office/drawing/2015/9/8/chartex" xmlns:cx2="http://schemas.microsoft.com/office/drawing/2015/10/21/chartex" xmlns:cx3="http://schemas.microsoft.com/office/drawing/2016/5/9/chartex" xmlns:cx4="http://schemas.microsoft.com/office/drawing/2016/5/10/chartex" xmlns:cx5="http://schemas.microsoft.com/office/drawing/2016/5/11/chartex" xmlns:cx6="http://schemas.microsoft.com/office/drawing/2016/5/12/chartex" xmlns:cx7="http://schemas.microsoft.com/office/drawing/2016/5/13/chartex" xmlns:cx8="http://schemas.microsoft.com/office/drawing/2016/5/14/chartex" xmlns:mc="http://schemas.openxmlformats.org/markup-compatibility/2006" xmlns:aink="http://schemas.microsoft.com/office/drawing/2016/ink" xmlns:am3d="http://schemas.microsoft.com/office/drawing/2017/model3d" xmlns:o="urn:schemas-microsoft-com:office:office" xmlns:r="http://schemas.openxmlformats.org/officeDocument/2006/relationships" xmlns:m="http://schemas.openxmlformats.org/officeDocument/2006/math" xmlns:v="urn:schemas-microsoft-com:vml" xmlns:wp14="http://schemas.microsoft.com/office/word/2010/wordprocessingDrawing" xmlns:wp="http://schemas.openxmlformats.org/drawingml/2006/wordprocessingDrawing" xmlns:w10="urn:schemas-microsoft-com:office:word" xmlns:w="http://schemas.openxmlformats.org/wordprocessingml/2006/main" xmlns:w14="http://schemas.microsoft.com/office/word/2010/wordml" xmlns:w15="http://schemas.microsoft.com/office/word/2012/wordml" xmlns:w16cid="http://schemas.microsoft.com/office/word/2016/wordml/cid" xmlns:w16se="http://schemas.microsoft.com/office/word/2015/wordml/symex" xmlns:wpg="http://schemas.microsoft.com/office/word/2010/wordprocessingGroup" xmlns:wpi="http://schemas.microsoft.com/office/word/2010/wordprocessingInk" xmlns:wne="http://schemas.microsoft.com/office/word/2006/wordml" xmlns:wps="http://schemas.microsoft.com/office/word/2010/wordprocessingShape" mc:Ignorable="w14 w15 w16se w16cid wp14">
   <w:abstractNum w:abstractNumId="0" w15:restartNumberingAfterBreak="0">
     <w:nsid w:val="0C107383"/>
     <w:multiLevelType w:val="hybridMultilevel"/>
@@ -2011,17 +2352,17 @@
       </w:pPr>
     </w:lvl>
   </w:abstractNum>
-  <w:num w:numId="1" w16cid:durableId="1145968507">
+  <w:num w:numId="1">
     <w:abstractNumId w:val="1"/>
   </w:num>
-  <w:num w:numId="2" w16cid:durableId="1994018040">
+  <w:num w:numId="2">
     <w:abstractNumId w:val="0"/>
   </w:num>
 </w:numbering>
 </file>
 
 <file path=word/styles.xml><?xml version="1.0" encoding="utf-8"?>
-<w:styles xmlns:mc="http://schemas.openxmlformats.org/markup-compatibility/2006" xmlns:r="http://schemas.openxmlformats.org/officeDocument/2006/relationships" xmlns:w="http://schemas.openxmlformats.org/wordprocessingml/2006/main" xmlns:w14="http://schemas.microsoft.com/office/word/2010/wordml" xmlns:w15="http://schemas.microsoft.com/office/word/2012/wordml" xmlns:w16cex="http://schemas.microsoft.com/office/word/2018/wordml/cex" xmlns:w16cid="http://schemas.microsoft.com/office/word/2016/wordml/cid" xmlns:w16="http://schemas.microsoft.com/office/word/2018/wordml" xmlns:w16sdtdh="http://schemas.microsoft.com/office/word/2020/wordml/sdtdatahash" xmlns:w16se="http://schemas.microsoft.com/office/word/2015/wordml/symex" mc:Ignorable="w14 w15 w16se w16cid w16 w16cex w16sdtdh">
+<w:styles xmlns:mc="http://schemas.openxmlformats.org/markup-compatibility/2006" xmlns:r="http://schemas.openxmlformats.org/officeDocument/2006/relationships" xmlns:w="http://schemas.openxmlformats.org/wordprocessingml/2006/main" xmlns:w14="http://schemas.microsoft.com/office/word/2010/wordml" xmlns:w15="http://schemas.microsoft.com/office/word/2012/wordml" xmlns:w16cid="http://schemas.microsoft.com/office/word/2016/wordml/cid" xmlns:w16se="http://schemas.microsoft.com/office/word/2015/wordml/symex" mc:Ignorable="w14 w15 w16se w16cid">
   <w:docDefaults>
     <w:rPrDefault>
       <w:rPr>
@@ -2035,7 +2376,7 @@
     </w:rPrDefault>
     <w:pPrDefault/>
   </w:docDefaults>
-  <w:latentStyles w:defLockedState="0" w:defUIPriority="99" w:defSemiHidden="0" w:defUnhideWhenUsed="0" w:defQFormat="0" w:count="376">
+  <w:latentStyles w:defLockedState="0" w:defUIPriority="99" w:defSemiHidden="0" w:defUnhideWhenUsed="0" w:defQFormat="0" w:count="375">
     <w:lsdException w:name="Normal" w:uiPriority="0" w:qFormat="1"/>
     <w:lsdException w:name="heading 1" w:uiPriority="9" w:qFormat="1"/>
     <w:lsdException w:name="heading 2" w:semiHidden="1" w:uiPriority="9" w:unhideWhenUsed="1" w:qFormat="1"/>
@@ -2141,6 +2482,7 @@
     <w:lsdException w:name="HTML Sample" w:semiHidden="1" w:unhideWhenUsed="1"/>
     <w:lsdException w:name="HTML Typewriter" w:semiHidden="1" w:unhideWhenUsed="1"/>
     <w:lsdException w:name="HTML Variable" w:semiHidden="1" w:unhideWhenUsed="1"/>
+    <w:lsdException w:name="Normal Table" w:semiHidden="1" w:unhideWhenUsed="1"/>
     <w:lsdException w:name="annotation subject" w:semiHidden="1" w:unhideWhenUsed="1"/>
     <w:lsdException w:name="No List" w:semiHidden="1" w:unhideWhenUsed="1"/>
     <w:lsdException w:name="Outline List 1" w:semiHidden="1" w:unhideWhenUsed="1"/>
@@ -2187,8 +2529,10 @@
     <w:lsdException w:name="Table Subtle 2" w:semiHidden="1" w:unhideWhenUsed="1"/>
     <w:lsdException w:name="Table Web 1" w:semiHidden="1" w:unhideWhenUsed="1"/>
     <w:lsdException w:name="Table Web 2" w:semiHidden="1" w:unhideWhenUsed="1"/>
+    <w:lsdException w:name="Table Web 3" w:semiHidden="1" w:unhideWhenUsed="1"/>
     <w:lsdException w:name="Balloon Text" w:semiHidden="1" w:unhideWhenUsed="1"/>
     <w:lsdException w:name="Table Grid" w:uiPriority="39"/>
+    <w:lsdException w:name="Table Theme" w:semiHidden="1" w:unhideWhenUsed="1"/>
     <w:lsdException w:name="Placeholder Text" w:semiHidden="1"/>
     <w:lsdException w:name="No Spacing" w:uiPriority="1" w:qFormat="1"/>
     <w:lsdException w:name="Light Shading" w:uiPriority="60"/>
@@ -2408,7 +2752,6 @@
     <w:lsdException w:name="Smart Hyperlink" w:semiHidden="1" w:unhideWhenUsed="1"/>
     <w:lsdException w:name="Hashtag" w:semiHidden="1" w:unhideWhenUsed="1"/>
     <w:lsdException w:name="Unresolved Mention" w:semiHidden="1" w:unhideWhenUsed="1"/>
-    <w:lsdException w:name="Smart Link" w:semiHidden="1" w:unhideWhenUsed="1"/>
   </w:latentStyles>
   <w:style w:type="paragraph" w:default="1" w:styleId="a">
     <w:name w:val="Normal"/>

</xml_diff>

<commit_message>
leetcode and programming hw
</commit_message>
<xml_diff>
--- a/DS/Leetcode/readme.docx
+++ b/DS/Leetcode/readme.docx
@@ -1,6 +1,6 @@
 
 <file path=word/document.xml><?xml version="1.0" encoding="utf-8"?>
-<w:document xmlns:wpc="http://schemas.microsoft.com/office/word/2010/wordprocessingCanvas" xmlns:cx="http://schemas.microsoft.com/office/drawing/2014/chartex" xmlns:cx1="http://schemas.microsoft.com/office/drawing/2015/9/8/chartex" xmlns:cx2="http://schemas.microsoft.com/office/drawing/2015/10/21/chartex" xmlns:cx3="http://schemas.microsoft.com/office/drawing/2016/5/9/chartex" xmlns:cx4="http://schemas.microsoft.com/office/drawing/2016/5/10/chartex" xmlns:cx5="http://schemas.microsoft.com/office/drawing/2016/5/11/chartex" xmlns:cx6="http://schemas.microsoft.com/office/drawing/2016/5/12/chartex" xmlns:cx7="http://schemas.microsoft.com/office/drawing/2016/5/13/chartex" xmlns:cx8="http://schemas.microsoft.com/office/drawing/2016/5/14/chartex" xmlns:mc="http://schemas.openxmlformats.org/markup-compatibility/2006" xmlns:aink="http://schemas.microsoft.com/office/drawing/2016/ink" xmlns:am3d="http://schemas.microsoft.com/office/drawing/2017/model3d" xmlns:o="urn:schemas-microsoft-com:office:office" xmlns:r="http://schemas.openxmlformats.org/officeDocument/2006/relationships" xmlns:m="http://schemas.openxmlformats.org/officeDocument/2006/math" xmlns:v="urn:schemas-microsoft-com:vml" xmlns:wp14="http://schemas.microsoft.com/office/word/2010/wordprocessingDrawing" xmlns:wp="http://schemas.openxmlformats.org/drawingml/2006/wordprocessingDrawing" xmlns:w10="urn:schemas-microsoft-com:office:word" xmlns:w="http://schemas.openxmlformats.org/wordprocessingml/2006/main" xmlns:w14="http://schemas.microsoft.com/office/word/2010/wordml" xmlns:w15="http://schemas.microsoft.com/office/word/2012/wordml" xmlns:w16cid="http://schemas.microsoft.com/office/word/2016/wordml/cid" xmlns:w16se="http://schemas.microsoft.com/office/word/2015/wordml/symex" xmlns:wpg="http://schemas.microsoft.com/office/word/2010/wordprocessingGroup" xmlns:wpi="http://schemas.microsoft.com/office/word/2010/wordprocessingInk" xmlns:wne="http://schemas.microsoft.com/office/word/2006/wordml" xmlns:wps="http://schemas.microsoft.com/office/word/2010/wordprocessingShape" mc:Ignorable="w14 w15 w16se w16cid wp14">
+<w:document xmlns:wpc="http://schemas.microsoft.com/office/word/2010/wordprocessingCanvas" xmlns:cx="http://schemas.microsoft.com/office/drawing/2014/chartex" xmlns:cx1="http://schemas.microsoft.com/office/drawing/2015/9/8/chartex" xmlns:cx2="http://schemas.microsoft.com/office/drawing/2015/10/21/chartex" xmlns:cx3="http://schemas.microsoft.com/office/drawing/2016/5/9/chartex" xmlns:cx4="http://schemas.microsoft.com/office/drawing/2016/5/10/chartex" xmlns:cx5="http://schemas.microsoft.com/office/drawing/2016/5/11/chartex" xmlns:cx6="http://schemas.microsoft.com/office/drawing/2016/5/12/chartex" xmlns:cx7="http://schemas.microsoft.com/office/drawing/2016/5/13/chartex" xmlns:cx8="http://schemas.microsoft.com/office/drawing/2016/5/14/chartex" xmlns:mc="http://schemas.openxmlformats.org/markup-compatibility/2006" xmlns:aink="http://schemas.microsoft.com/office/drawing/2016/ink" xmlns:am3d="http://schemas.microsoft.com/office/drawing/2017/model3d" xmlns:o="urn:schemas-microsoft-com:office:office" xmlns:oel="http://schemas.microsoft.com/office/2019/extlst" xmlns:r="http://schemas.openxmlformats.org/officeDocument/2006/relationships" xmlns:m="http://schemas.openxmlformats.org/officeDocument/2006/math" xmlns:v="urn:schemas-microsoft-com:vml" xmlns:wp14="http://schemas.microsoft.com/office/word/2010/wordprocessingDrawing" xmlns:wp="http://schemas.openxmlformats.org/drawingml/2006/wordprocessingDrawing" xmlns:w10="urn:schemas-microsoft-com:office:word" xmlns:w="http://schemas.openxmlformats.org/wordprocessingml/2006/main" xmlns:w14="http://schemas.microsoft.com/office/word/2010/wordml" xmlns:w15="http://schemas.microsoft.com/office/word/2012/wordml" xmlns:w16cex="http://schemas.microsoft.com/office/word/2018/wordml/cex" xmlns:w16cid="http://schemas.microsoft.com/office/word/2016/wordml/cid" xmlns:w16="http://schemas.microsoft.com/office/word/2018/wordml" xmlns:w16sdtdh="http://schemas.microsoft.com/office/word/2020/wordml/sdtdatahash" xmlns:w16se="http://schemas.microsoft.com/office/word/2015/wordml/symex" xmlns:wpg="http://schemas.microsoft.com/office/word/2010/wordprocessingGroup" xmlns:wpi="http://schemas.microsoft.com/office/word/2010/wordprocessingInk" xmlns:wne="http://schemas.microsoft.com/office/word/2006/wordml" xmlns:wps="http://schemas.microsoft.com/office/word/2010/wordprocessingShape" mc:Ignorable="w14 w15 w16se w16cid w16 w16cex w16sdtdh wp14">
   <w:body>
     <w:p>
       <w:pPr>
@@ -92,27 +92,13 @@
         <w:rPr>
           <w:rFonts w:hint="eastAsia"/>
         </w:rPr>
-        <w:t>解題</w:t>
-      </w:r>
-      <w:proofErr w:type="gramStart"/>
-      <w:r>
-        <w:rPr>
-          <w:rFonts w:hint="eastAsia"/>
-        </w:rPr>
-        <w:t>題</w:t>
-      </w:r>
-      <w:proofErr w:type="gramEnd"/>
-      <w:r>
-        <w:rPr>
-          <w:rFonts w:hint="eastAsia"/>
-        </w:rPr>
-        <w:t>數</w:t>
+        <w:t>解題題數</w:t>
       </w:r>
       <w:r>
         <w:t xml:space="preserve"> :  1</w:t>
       </w:r>
       <w:r>
-        <w:t>6</w:t>
+        <w:t>7</w:t>
       </w:r>
       <w:r>
         <w:t xml:space="preserve"> </w:t>
@@ -270,6 +256,9 @@
       <w:r>
         <w:t xml:space="preserve"> 535</w:t>
       </w:r>
+      <w:r>
+        <w:t>, 1759</w:t>
+      </w:r>
     </w:p>
     <w:p>
       <w:pPr>
@@ -287,7 +276,7 @@
         <w:t>1</w:t>
       </w:r>
       <w:r>
-        <w:t>3</w:t>
+        <w:t>4</w:t>
       </w:r>
       <w:r>
         <w:rPr>
@@ -1875,6 +1864,9 @@
         <w:ind w:leftChars="200" w:left="480"/>
       </w:pPr>
       <w:r>
+        <w:rPr>
+          <w:noProof/>
+        </w:rPr>
         <w:drawing>
           <wp:inline distT="0" distB="0" distL="0" distR="0" wp14:anchorId="121841DB" wp14:editId="41F5FED4">
             <wp:extent cx="5274310" cy="213995"/>
@@ -1918,6 +1910,9 @@
         <w:ind w:leftChars="200" w:left="480"/>
       </w:pPr>
       <w:r>
+        <w:rPr>
+          <w:noProof/>
+        </w:rPr>
         <w:drawing>
           <wp:inline distT="0" distB="0" distL="0" distR="0" wp14:anchorId="524DD99C" wp14:editId="23FEEFCC">
             <wp:extent cx="5274310" cy="309880"/>
@@ -1976,6 +1971,9 @@
         <w:ind w:leftChars="200" w:left="480"/>
       </w:pPr>
       <w:r>
+        <w:rPr>
+          <w:noProof/>
+        </w:rPr>
         <w:drawing>
           <wp:inline distT="0" distB="0" distL="0" distR="0" wp14:anchorId="499CEACC" wp14:editId="6A097553">
             <wp:extent cx="5274310" cy="214630"/>
@@ -2019,6 +2017,9 @@
         <w:ind w:leftChars="200" w:left="480"/>
       </w:pPr>
       <w:r>
+        <w:rPr>
+          <w:noProof/>
+        </w:rPr>
         <w:drawing>
           <wp:inline distT="0" distB="0" distL="0" distR="0" wp14:anchorId="60E266BA" wp14:editId="3DC2E641">
             <wp:extent cx="5274310" cy="297180"/>
@@ -2077,6 +2078,9 @@
         <w:ind w:leftChars="200" w:left="480"/>
       </w:pPr>
       <w:r>
+        <w:rPr>
+          <w:noProof/>
+        </w:rPr>
         <w:drawing>
           <wp:inline distT="0" distB="0" distL="0" distR="0" wp14:anchorId="3C6E443A" wp14:editId="4B73BD60">
             <wp:extent cx="5274310" cy="203835"/>
@@ -2118,12 +2122,11 @@
       <w:pPr>
         <w:spacing w:line="360" w:lineRule="auto"/>
         <w:ind w:leftChars="200" w:left="480"/>
-        <w:rPr>
-          <w:rFonts w:hint="eastAsia"/>
-        </w:rPr>
-      </w:pPr>
-      <w:bookmarkStart w:id="0" w:name="_GoBack"/>
-      <w:r>
+      </w:pPr>
+      <w:r>
+        <w:rPr>
+          <w:noProof/>
+        </w:rPr>
         <w:drawing>
           <wp:inline distT="0" distB="0" distL="0" distR="0" wp14:anchorId="543943AD" wp14:editId="6F3810E2">
             <wp:extent cx="5274310" cy="286385"/>
@@ -2160,7 +2163,140 @@
           </wp:inline>
         </w:drawing>
       </w:r>
-      <w:bookmarkEnd w:id="0"/>
+    </w:p>
+    <w:p>
+      <w:pPr>
+        <w:spacing w:line="360" w:lineRule="auto"/>
+        <w:ind w:leftChars="200" w:left="480"/>
+      </w:pPr>
+      <w:r>
+        <w:rPr>
+          <w:rFonts w:hint="eastAsia"/>
+        </w:rPr>
+        <w:t>1</w:t>
+      </w:r>
+      <w:r>
+        <w:t>759:</w:t>
+      </w:r>
+      <w:r>
+        <w:rPr>
+          <w:rFonts w:hint="eastAsia"/>
+          <w:noProof/>
+          <w14:ligatures w14:val="standardContextual"/>
+        </w:rPr>
+        <w:t xml:space="preserve"> </w:t>
+      </w:r>
+      <w:r>
+        <w:rPr>
+          <w:rFonts w:hint="eastAsia"/>
+          <w:noProof/>
+          <w14:ligatures w14:val="standardContextual"/>
+        </w:rPr>
+        <w:drawing>
+          <wp:inline distT="0" distB="0" distL="0" distR="0" wp14:anchorId="2EA0D4F1" wp14:editId="6B15FB03">
+            <wp:extent cx="5274310" cy="194310"/>
+            <wp:effectExtent l="0" t="0" r="0" b="0"/>
+            <wp:docPr id="199822960" name="圖片 1"/>
+            <wp:cNvGraphicFramePr>
+              <a:graphicFrameLocks xmlns:a="http://schemas.openxmlformats.org/drawingml/2006/main" noChangeAspect="1"/>
+            </wp:cNvGraphicFramePr>
+            <a:graphic xmlns:a="http://schemas.openxmlformats.org/drawingml/2006/main">
+              <a:graphicData uri="http://schemas.openxmlformats.org/drawingml/2006/picture">
+                <pic:pic xmlns:pic="http://schemas.openxmlformats.org/drawingml/2006/picture">
+                  <pic:nvPicPr>
+                    <pic:cNvPr id="199822960" name="圖片 199822960"/>
+                    <pic:cNvPicPr/>
+                  </pic:nvPicPr>
+                  <pic:blipFill>
+                    <a:blip r:embed="rId37">
+                      <a:extLst>
+                        <a:ext uri="{28A0092B-C50C-407E-A947-70E740481C1C}">
+                          <a14:useLocalDpi xmlns:a14="http://schemas.microsoft.com/office/drawing/2010/main" val="0"/>
+                        </a:ext>
+                      </a:extLst>
+                    </a:blip>
+                    <a:stretch>
+                      <a:fillRect/>
+                    </a:stretch>
+                  </pic:blipFill>
+                  <pic:spPr>
+                    <a:xfrm>
+                      <a:off x="0" y="0"/>
+                      <a:ext cx="5419427" cy="199656"/>
+                    </a:xfrm>
+                    <a:prstGeom prst="rect">
+                      <a:avLst/>
+                    </a:prstGeom>
+                  </pic:spPr>
+                </pic:pic>
+              </a:graphicData>
+            </a:graphic>
+          </wp:inline>
+        </w:drawing>
+      </w:r>
+    </w:p>
+    <w:p>
+      <w:pPr>
+        <w:spacing w:line="360" w:lineRule="auto"/>
+        <w:ind w:leftChars="200" w:left="480"/>
+      </w:pPr>
+      <w:r>
+        <w:rPr>
+          <w:rFonts w:hint="eastAsia"/>
+          <w:noProof/>
+          <w14:ligatures w14:val="standardContextual"/>
+        </w:rPr>
+        <w:drawing>
+          <wp:inline distT="0" distB="0" distL="0" distR="0">
+            <wp:extent cx="5274310" cy="288290"/>
+            <wp:effectExtent l="0" t="0" r="0" b="3810"/>
+            <wp:docPr id="1915105765" name="圖片 2"/>
+            <wp:cNvGraphicFramePr>
+              <a:graphicFrameLocks xmlns:a="http://schemas.openxmlformats.org/drawingml/2006/main" noChangeAspect="1"/>
+            </wp:cNvGraphicFramePr>
+            <a:graphic xmlns:a="http://schemas.openxmlformats.org/drawingml/2006/main">
+              <a:graphicData uri="http://schemas.openxmlformats.org/drawingml/2006/picture">
+                <pic:pic xmlns:pic="http://schemas.openxmlformats.org/drawingml/2006/picture">
+                  <pic:nvPicPr>
+                    <pic:cNvPr id="1915105765" name="圖片 1915105765"/>
+                    <pic:cNvPicPr/>
+                  </pic:nvPicPr>
+                  <pic:blipFill>
+                    <a:blip r:embed="rId38">
+                      <a:extLst>
+                        <a:ext uri="{28A0092B-C50C-407E-A947-70E740481C1C}">
+                          <a14:useLocalDpi xmlns:a14="http://schemas.microsoft.com/office/drawing/2010/main" val="0"/>
+                        </a:ext>
+                      </a:extLst>
+                    </a:blip>
+                    <a:stretch>
+                      <a:fillRect/>
+                    </a:stretch>
+                  </pic:blipFill>
+                  <pic:spPr>
+                    <a:xfrm>
+                      <a:off x="0" y="0"/>
+                      <a:ext cx="5274310" cy="288290"/>
+                    </a:xfrm>
+                    <a:prstGeom prst="rect">
+                      <a:avLst/>
+                    </a:prstGeom>
+                  </pic:spPr>
+                </pic:pic>
+              </a:graphicData>
+            </a:graphic>
+          </wp:inline>
+        </w:drawing>
+      </w:r>
+    </w:p>
+    <w:p>
+      <w:pPr>
+        <w:spacing w:line="360" w:lineRule="auto"/>
+        <w:ind w:leftChars="200" w:left="480"/>
+        <w:rPr>
+          <w:rFonts w:hint="eastAsia"/>
+        </w:rPr>
+      </w:pPr>
     </w:p>
     <w:sectPr>
       <w:pgSz w:w="11906" w:h="16838"/>
@@ -2173,7 +2309,7 @@
 </file>
 
 <file path=word/numbering.xml><?xml version="1.0" encoding="utf-8"?>
-<w:numbering xmlns:wpc="http://schemas.microsoft.com/office/word/2010/wordprocessingCanvas" xmlns:cx="http://schemas.microsoft.com/office/drawing/2014/chartex" xmlns:cx1="http://schemas.microsoft.com/office/drawing/2015/9/8/chartex" xmlns:cx2="http://schemas.microsoft.com/office/drawing/2015/10/21/chartex" xmlns:cx3="http://schemas.microsoft.com/office/drawing/2016/5/9/chartex" xmlns:cx4="http://schemas.microsoft.com/office/drawing/2016/5/10/chartex" xmlns:cx5="http://schemas.microsoft.com/office/drawing/2016/5/11/chartex" xmlns:cx6="http://schemas.microsoft.com/office/drawing/2016/5/12/chartex" xmlns:cx7="http://schemas.microsoft.com/office/drawing/2016/5/13/chartex" xmlns:cx8="http://schemas.microsoft.com/office/drawing/2016/5/14/chartex" xmlns:mc="http://schemas.openxmlformats.org/markup-compatibility/2006" xmlns:aink="http://schemas.microsoft.com/office/drawing/2016/ink" xmlns:am3d="http://schemas.microsoft.com/office/drawing/2017/model3d" xmlns:o="urn:schemas-microsoft-com:office:office" xmlns:r="http://schemas.openxmlformats.org/officeDocument/2006/relationships" xmlns:m="http://schemas.openxmlformats.org/officeDocument/2006/math" xmlns:v="urn:schemas-microsoft-com:vml" xmlns:wp14="http://schemas.microsoft.com/office/word/2010/wordprocessingDrawing" xmlns:wp="http://schemas.openxmlformats.org/drawingml/2006/wordprocessingDrawing" xmlns:w10="urn:schemas-microsoft-com:office:word" xmlns:w="http://schemas.openxmlformats.org/wordprocessingml/2006/main" xmlns:w14="http://schemas.microsoft.com/office/word/2010/wordml" xmlns:w15="http://schemas.microsoft.com/office/word/2012/wordml" xmlns:w16cid="http://schemas.microsoft.com/office/word/2016/wordml/cid" xmlns:w16se="http://schemas.microsoft.com/office/word/2015/wordml/symex" xmlns:wpg="http://schemas.microsoft.com/office/word/2010/wordprocessingGroup" xmlns:wpi="http://schemas.microsoft.com/office/word/2010/wordprocessingInk" xmlns:wne="http://schemas.microsoft.com/office/word/2006/wordml" xmlns:wps="http://schemas.microsoft.com/office/word/2010/wordprocessingShape" mc:Ignorable="w14 w15 w16se w16cid wp14">
+<w:numbering xmlns:wpc="http://schemas.microsoft.com/office/word/2010/wordprocessingCanvas" xmlns:cx="http://schemas.microsoft.com/office/drawing/2014/chartex" xmlns:cx1="http://schemas.microsoft.com/office/drawing/2015/9/8/chartex" xmlns:cx2="http://schemas.microsoft.com/office/drawing/2015/10/21/chartex" xmlns:cx3="http://schemas.microsoft.com/office/drawing/2016/5/9/chartex" xmlns:cx4="http://schemas.microsoft.com/office/drawing/2016/5/10/chartex" xmlns:cx5="http://schemas.microsoft.com/office/drawing/2016/5/11/chartex" xmlns:cx6="http://schemas.microsoft.com/office/drawing/2016/5/12/chartex" xmlns:cx7="http://schemas.microsoft.com/office/drawing/2016/5/13/chartex" xmlns:cx8="http://schemas.microsoft.com/office/drawing/2016/5/14/chartex" xmlns:mc="http://schemas.openxmlformats.org/markup-compatibility/2006" xmlns:aink="http://schemas.microsoft.com/office/drawing/2016/ink" xmlns:am3d="http://schemas.microsoft.com/office/drawing/2017/model3d" xmlns:o="urn:schemas-microsoft-com:office:office" xmlns:oel="http://schemas.microsoft.com/office/2019/extlst" xmlns:r="http://schemas.openxmlformats.org/officeDocument/2006/relationships" xmlns:m="http://schemas.openxmlformats.org/officeDocument/2006/math" xmlns:v="urn:schemas-microsoft-com:vml" xmlns:wp14="http://schemas.microsoft.com/office/word/2010/wordprocessingDrawing" xmlns:wp="http://schemas.openxmlformats.org/drawingml/2006/wordprocessingDrawing" xmlns:w10="urn:schemas-microsoft-com:office:word" xmlns:w="http://schemas.openxmlformats.org/wordprocessingml/2006/main" xmlns:w14="http://schemas.microsoft.com/office/word/2010/wordml" xmlns:w15="http://schemas.microsoft.com/office/word/2012/wordml" xmlns:w16cex="http://schemas.microsoft.com/office/word/2018/wordml/cex" xmlns:w16cid="http://schemas.microsoft.com/office/word/2016/wordml/cid" xmlns:w16="http://schemas.microsoft.com/office/word/2018/wordml" xmlns:w16sdtdh="http://schemas.microsoft.com/office/word/2020/wordml/sdtdatahash" xmlns:w16se="http://schemas.microsoft.com/office/word/2015/wordml/symex" xmlns:wpg="http://schemas.microsoft.com/office/word/2010/wordprocessingGroup" xmlns:wpi="http://schemas.microsoft.com/office/word/2010/wordprocessingInk" xmlns:wne="http://schemas.microsoft.com/office/word/2006/wordml" xmlns:wps="http://schemas.microsoft.com/office/word/2010/wordprocessingShape" mc:Ignorable="w14 w15 w16se w16cid w16 w16cex w16sdtdh wp14">
   <w:abstractNum w:abstractNumId="0" w15:restartNumberingAfterBreak="0">
     <w:nsid w:val="0C107383"/>
     <w:multiLevelType w:val="hybridMultilevel"/>
@@ -2352,17 +2488,17 @@
       </w:pPr>
     </w:lvl>
   </w:abstractNum>
-  <w:num w:numId="1">
+  <w:num w:numId="1" w16cid:durableId="1879007930">
     <w:abstractNumId w:val="1"/>
   </w:num>
-  <w:num w:numId="2">
+  <w:num w:numId="2" w16cid:durableId="958604244">
     <w:abstractNumId w:val="0"/>
   </w:num>
 </w:numbering>
 </file>
 
 <file path=word/styles.xml><?xml version="1.0" encoding="utf-8"?>
-<w:styles xmlns:mc="http://schemas.openxmlformats.org/markup-compatibility/2006" xmlns:r="http://schemas.openxmlformats.org/officeDocument/2006/relationships" xmlns:w="http://schemas.openxmlformats.org/wordprocessingml/2006/main" xmlns:w14="http://schemas.microsoft.com/office/word/2010/wordml" xmlns:w15="http://schemas.microsoft.com/office/word/2012/wordml" xmlns:w16cid="http://schemas.microsoft.com/office/word/2016/wordml/cid" xmlns:w16se="http://schemas.microsoft.com/office/word/2015/wordml/symex" mc:Ignorable="w14 w15 w16se w16cid">
+<w:styles xmlns:mc="http://schemas.openxmlformats.org/markup-compatibility/2006" xmlns:r="http://schemas.openxmlformats.org/officeDocument/2006/relationships" xmlns:w="http://schemas.openxmlformats.org/wordprocessingml/2006/main" xmlns:w14="http://schemas.microsoft.com/office/word/2010/wordml" xmlns:w15="http://schemas.microsoft.com/office/word/2012/wordml" xmlns:w16cex="http://schemas.microsoft.com/office/word/2018/wordml/cex" xmlns:w16cid="http://schemas.microsoft.com/office/word/2016/wordml/cid" xmlns:w16="http://schemas.microsoft.com/office/word/2018/wordml" xmlns:w16sdtdh="http://schemas.microsoft.com/office/word/2020/wordml/sdtdatahash" xmlns:w16se="http://schemas.microsoft.com/office/word/2015/wordml/symex" mc:Ignorable="w14 w15 w16se w16cid w16 w16cex w16sdtdh">
   <w:docDefaults>
     <w:rPrDefault>
       <w:rPr>
@@ -2376,7 +2512,7 @@
     </w:rPrDefault>
     <w:pPrDefault/>
   </w:docDefaults>
-  <w:latentStyles w:defLockedState="0" w:defUIPriority="99" w:defSemiHidden="0" w:defUnhideWhenUsed="0" w:defQFormat="0" w:count="375">
+  <w:latentStyles w:defLockedState="0" w:defUIPriority="99" w:defSemiHidden="0" w:defUnhideWhenUsed="0" w:defQFormat="0" w:count="376">
     <w:lsdException w:name="Normal" w:uiPriority="0" w:qFormat="1"/>
     <w:lsdException w:name="heading 1" w:uiPriority="9" w:qFormat="1"/>
     <w:lsdException w:name="heading 2" w:semiHidden="1" w:uiPriority="9" w:unhideWhenUsed="1" w:qFormat="1"/>
@@ -2482,7 +2618,6 @@
     <w:lsdException w:name="HTML Sample" w:semiHidden="1" w:unhideWhenUsed="1"/>
     <w:lsdException w:name="HTML Typewriter" w:semiHidden="1" w:unhideWhenUsed="1"/>
     <w:lsdException w:name="HTML Variable" w:semiHidden="1" w:unhideWhenUsed="1"/>
-    <w:lsdException w:name="Normal Table" w:semiHidden="1" w:unhideWhenUsed="1"/>
     <w:lsdException w:name="annotation subject" w:semiHidden="1" w:unhideWhenUsed="1"/>
     <w:lsdException w:name="No List" w:semiHidden="1" w:unhideWhenUsed="1"/>
     <w:lsdException w:name="Outline List 1" w:semiHidden="1" w:unhideWhenUsed="1"/>
@@ -2529,10 +2664,8 @@
     <w:lsdException w:name="Table Subtle 2" w:semiHidden="1" w:unhideWhenUsed="1"/>
     <w:lsdException w:name="Table Web 1" w:semiHidden="1" w:unhideWhenUsed="1"/>
     <w:lsdException w:name="Table Web 2" w:semiHidden="1" w:unhideWhenUsed="1"/>
-    <w:lsdException w:name="Table Web 3" w:semiHidden="1" w:unhideWhenUsed="1"/>
     <w:lsdException w:name="Balloon Text" w:semiHidden="1" w:unhideWhenUsed="1"/>
     <w:lsdException w:name="Table Grid" w:uiPriority="39"/>
-    <w:lsdException w:name="Table Theme" w:semiHidden="1" w:unhideWhenUsed="1"/>
     <w:lsdException w:name="Placeholder Text" w:semiHidden="1"/>
     <w:lsdException w:name="No Spacing" w:uiPriority="1" w:qFormat="1"/>
     <w:lsdException w:name="Light Shading" w:uiPriority="60"/>
@@ -2752,6 +2885,7 @@
     <w:lsdException w:name="Smart Hyperlink" w:semiHidden="1" w:unhideWhenUsed="1"/>
     <w:lsdException w:name="Hashtag" w:semiHidden="1" w:unhideWhenUsed="1"/>
     <w:lsdException w:name="Unresolved Mention" w:semiHidden="1" w:unhideWhenUsed="1"/>
+    <w:lsdException w:name="Smart Link" w:semiHidden="1" w:unhideWhenUsed="1"/>
   </w:latentStyles>
   <w:style w:type="paragraph" w:default="1" w:styleId="a">
     <w:name w:val="Normal"/>

</xml_diff>